<commit_message>
committing an update to the document.
git-svn-id: https://svn.code.sf.net/p/electricdss/code@3442 d8739450-1e93-4ef4-a0af-c327d92816ff
</commit_message>
<xml_diff>
--- a/trunk/Version8/Doc/OpenDSSHarmonicsSolution.docx
+++ b/trunk/Version8/Doc/OpenDSSHarmonicsSolution.docx
@@ -94,7 +94,7 @@
         <w:rPr>
           <w:rFonts w:eastAsia="PalatinoLTStd-Roman"/>
         </w:rPr>
-        <w:t>Quasi-Statice Time Series (</w:t>
+        <w:t>Quasi-Static Time Series (</w:t>
       </w:r>
       <w:r>
         <w:rPr>
@@ -279,25 +279,51 @@
       <w:r>
         <w:t xml:space="preserve">Figure </w:t>
       </w:r>
-      <w:fldSimple w:instr=" STYLEREF 1 \s ">
-        <w:r>
-          <w:rPr>
-            <w:noProof/>
-          </w:rPr>
-          <w:t>1</w:t>
-        </w:r>
-      </w:fldSimple>
+      <w:r>
+        <w:fldChar w:fldCharType="begin"/>
+      </w:r>
+      <w:r>
+        <w:instrText xml:space="preserve"> STYLEREF 1 \s </w:instrText>
+      </w:r>
+      <w:r>
+        <w:fldChar w:fldCharType="separate"/>
+      </w:r>
+      <w:r>
+        <w:rPr>
+          <w:noProof/>
+        </w:rPr>
+        <w:t>1</w:t>
+      </w:r>
+      <w:r>
+        <w:rPr>
+          <w:noProof/>
+        </w:rPr>
+        <w:fldChar w:fldCharType="end"/>
+      </w:r>
       <w:r>
         <w:noBreakHyphen/>
       </w:r>
-      <w:fldSimple w:instr=" SEQ Figure \* ARABIC \s 1 ">
-        <w:r>
-          <w:rPr>
-            <w:noProof/>
-          </w:rPr>
-          <w:t>1</w:t>
-        </w:r>
-      </w:fldSimple>
+      <w:r>
+        <w:fldChar w:fldCharType="begin"/>
+      </w:r>
+      <w:r>
+        <w:instrText xml:space="preserve"> SEQ Figure \* ARABIC \s 1 </w:instrText>
+      </w:r>
+      <w:r>
+        <w:fldChar w:fldCharType="separate"/>
+      </w:r>
+      <w:r>
+        <w:rPr>
+          <w:noProof/>
+        </w:rPr>
+        <w:t>1</w:t>
+      </w:r>
+      <w:r>
+        <w:rPr>
+          <w:noProof/>
+        </w:rPr>
+        <w:fldChar w:fldCharType="end"/>
+      </w:r>
       <w:bookmarkEnd w:id="1"/>
       <w:r>
         <w:t>. Overall Circuit Model in OpenDSS</w:t>
@@ -2394,25 +2420,51 @@
       <w:r>
         <w:t xml:space="preserve">Figure </w:t>
       </w:r>
-      <w:fldSimple w:instr=" STYLEREF 1 \s ">
-        <w:r>
-          <w:rPr>
-            <w:noProof/>
-          </w:rPr>
-          <w:t>1</w:t>
-        </w:r>
-      </w:fldSimple>
+      <w:r>
+        <w:fldChar w:fldCharType="begin"/>
+      </w:r>
+      <w:r>
+        <w:instrText xml:space="preserve"> STYLEREF 1 \s </w:instrText>
+      </w:r>
+      <w:r>
+        <w:fldChar w:fldCharType="separate"/>
+      </w:r>
+      <w:r>
+        <w:rPr>
+          <w:noProof/>
+        </w:rPr>
+        <w:t>1</w:t>
+      </w:r>
+      <w:r>
+        <w:rPr>
+          <w:noProof/>
+        </w:rPr>
+        <w:fldChar w:fldCharType="end"/>
+      </w:r>
       <w:r>
         <w:noBreakHyphen/>
       </w:r>
-      <w:fldSimple w:instr=" SEQ Figure \* ARABIC \s 1 ">
-        <w:r>
-          <w:rPr>
-            <w:noProof/>
-          </w:rPr>
-          <w:t>2</w:t>
-        </w:r>
-      </w:fldSimple>
+      <w:r>
+        <w:fldChar w:fldCharType="begin"/>
+      </w:r>
+      <w:r>
+        <w:instrText xml:space="preserve"> SEQ Figure \* ARABIC \s 1 </w:instrText>
+      </w:r>
+      <w:r>
+        <w:fldChar w:fldCharType="separate"/>
+      </w:r>
+      <w:r>
+        <w:rPr>
+          <w:noProof/>
+        </w:rPr>
+        <w:t>2</w:t>
+      </w:r>
+      <w:r>
+        <w:rPr>
+          <w:noProof/>
+        </w:rPr>
+        <w:fldChar w:fldCharType="end"/>
+      </w:r>
       <w:bookmarkEnd w:id="6"/>
       <w:r>
         <w:t>. Voltage Distortion is Due to Distorted Current Passing Through the System Impedance</w:t>
@@ -2846,25 +2898,51 @@
       <w:r>
         <w:t xml:space="preserve">Figure </w:t>
       </w:r>
-      <w:fldSimple w:instr=" STYLEREF 1 \s ">
-        <w:r>
-          <w:rPr>
-            <w:noProof/>
-          </w:rPr>
-          <w:t>1</w:t>
-        </w:r>
-      </w:fldSimple>
+      <w:r>
+        <w:fldChar w:fldCharType="begin"/>
+      </w:r>
+      <w:r>
+        <w:instrText xml:space="preserve"> STYLEREF 1 \s </w:instrText>
+      </w:r>
+      <w:r>
+        <w:fldChar w:fldCharType="separate"/>
+      </w:r>
+      <w:r>
+        <w:rPr>
+          <w:noProof/>
+        </w:rPr>
+        <w:t>1</w:t>
+      </w:r>
+      <w:r>
+        <w:rPr>
+          <w:noProof/>
+        </w:rPr>
+        <w:fldChar w:fldCharType="end"/>
+      </w:r>
       <w:r>
         <w:noBreakHyphen/>
       </w:r>
-      <w:fldSimple w:instr=" SEQ Figure \* ARABIC \s 1 ">
-        <w:r>
-          <w:rPr>
-            <w:noProof/>
-          </w:rPr>
-          <w:t>3</w:t>
-        </w:r>
-      </w:fldSimple>
+      <w:r>
+        <w:fldChar w:fldCharType="begin"/>
+      </w:r>
+      <w:r>
+        <w:instrText xml:space="preserve"> SEQ Figure \* ARABIC \s 1 </w:instrText>
+      </w:r>
+      <w:r>
+        <w:fldChar w:fldCharType="separate"/>
+      </w:r>
+      <w:r>
+        <w:rPr>
+          <w:noProof/>
+        </w:rPr>
+        <w:t>3</w:t>
+      </w:r>
+      <w:r>
+        <w:rPr>
+          <w:noProof/>
+        </w:rPr>
+        <w:fldChar w:fldCharType="end"/>
+      </w:r>
       <w:bookmarkEnd w:id="8"/>
       <w:r>
         <w:t>.  Current waveform from a variable-frequency drive and its corresponding harmonic spectrum.</w:t>
@@ -2932,25 +3010,51 @@
       <w:r>
         <w:t xml:space="preserve">Figure </w:t>
       </w:r>
-      <w:fldSimple w:instr=" STYLEREF 1 \s ">
-        <w:r>
-          <w:rPr>
-            <w:noProof/>
-          </w:rPr>
-          <w:t>1</w:t>
-        </w:r>
-      </w:fldSimple>
+      <w:r>
+        <w:fldChar w:fldCharType="begin"/>
+      </w:r>
+      <w:r>
+        <w:instrText xml:space="preserve"> STYLEREF 1 \s </w:instrText>
+      </w:r>
+      <w:r>
+        <w:fldChar w:fldCharType="separate"/>
+      </w:r>
+      <w:r>
+        <w:rPr>
+          <w:noProof/>
+        </w:rPr>
+        <w:t>1</w:t>
+      </w:r>
+      <w:r>
+        <w:rPr>
+          <w:noProof/>
+        </w:rPr>
+        <w:fldChar w:fldCharType="end"/>
+      </w:r>
       <w:r>
         <w:noBreakHyphen/>
       </w:r>
-      <w:fldSimple w:instr=" SEQ Figure \* ARABIC \s 1 ">
-        <w:r>
-          <w:rPr>
-            <w:noProof/>
-          </w:rPr>
-          <w:t>4</w:t>
-        </w:r>
-      </w:fldSimple>
+      <w:r>
+        <w:fldChar w:fldCharType="begin"/>
+      </w:r>
+      <w:r>
+        <w:instrText xml:space="preserve"> SEQ Figure \* ARABIC \s 1 </w:instrText>
+      </w:r>
+      <w:r>
+        <w:fldChar w:fldCharType="separate"/>
+      </w:r>
+      <w:r>
+        <w:rPr>
+          <w:noProof/>
+        </w:rPr>
+        <w:t>4</w:t>
+      </w:r>
+      <w:r>
+        <w:rPr>
+          <w:noProof/>
+        </w:rPr>
+        <w:fldChar w:fldCharType="end"/>
+      </w:r>
       <w:bookmarkEnd w:id="10"/>
       <w:r>
         <w:t xml:space="preserve">. Schematic of a 3-phase pulse-width modulated variable-frequency drive. </w:t>
@@ -3091,25 +3195,51 @@
       <w:r>
         <w:t xml:space="preserve">Figure </w:t>
       </w:r>
-      <w:fldSimple w:instr=" STYLEREF 1 \s ">
-        <w:r>
-          <w:rPr>
-            <w:noProof/>
-          </w:rPr>
-          <w:t>1</w:t>
-        </w:r>
-      </w:fldSimple>
+      <w:r>
+        <w:fldChar w:fldCharType="begin"/>
+      </w:r>
+      <w:r>
+        <w:instrText xml:space="preserve"> STYLEREF 1 \s </w:instrText>
+      </w:r>
+      <w:r>
+        <w:fldChar w:fldCharType="separate"/>
+      </w:r>
+      <w:r>
+        <w:rPr>
+          <w:noProof/>
+        </w:rPr>
+        <w:t>1</w:t>
+      </w:r>
+      <w:r>
+        <w:rPr>
+          <w:noProof/>
+        </w:rPr>
+        <w:fldChar w:fldCharType="end"/>
+      </w:r>
       <w:r>
         <w:noBreakHyphen/>
       </w:r>
-      <w:fldSimple w:instr=" SEQ Figure \* ARABIC \s 1 ">
-        <w:r>
-          <w:rPr>
-            <w:noProof/>
-          </w:rPr>
-          <w:t>5</w:t>
-        </w:r>
-      </w:fldSimple>
+      <w:r>
+        <w:fldChar w:fldCharType="begin"/>
+      </w:r>
+      <w:r>
+        <w:instrText xml:space="preserve"> SEQ Figure \* ARABIC \s 1 </w:instrText>
+      </w:r>
+      <w:r>
+        <w:fldChar w:fldCharType="separate"/>
+      </w:r>
+      <w:r>
+        <w:rPr>
+          <w:noProof/>
+        </w:rPr>
+        <w:t>5</w:t>
+      </w:r>
+      <w:r>
+        <w:rPr>
+          <w:noProof/>
+        </w:rPr>
+        <w:fldChar w:fldCharType="end"/>
+      </w:r>
       <w:bookmarkEnd w:id="12"/>
       <w:r>
         <w:t>. Replace the harmonic-producing device with a current source in the model.</w:t>
@@ -3551,25 +3681,51 @@
       <w:r>
         <w:t xml:space="preserve">Figure </w:t>
       </w:r>
-      <w:fldSimple w:instr=" STYLEREF 1 \s ">
-        <w:r>
-          <w:rPr>
-            <w:noProof/>
-          </w:rPr>
-          <w:t>1</w:t>
-        </w:r>
-      </w:fldSimple>
+      <w:r>
+        <w:fldChar w:fldCharType="begin"/>
+      </w:r>
+      <w:r>
+        <w:instrText xml:space="preserve"> STYLEREF 1 \s </w:instrText>
+      </w:r>
+      <w:r>
+        <w:fldChar w:fldCharType="separate"/>
+      </w:r>
+      <w:r>
+        <w:rPr>
+          <w:noProof/>
+        </w:rPr>
+        <w:t>1</w:t>
+      </w:r>
+      <w:r>
+        <w:rPr>
+          <w:noProof/>
+        </w:rPr>
+        <w:fldChar w:fldCharType="end"/>
+      </w:r>
       <w:r>
         <w:noBreakHyphen/>
       </w:r>
-      <w:fldSimple w:instr=" SEQ Figure \* ARABIC \s 1 ">
-        <w:r>
-          <w:rPr>
-            <w:noProof/>
-          </w:rPr>
-          <w:t>6</w:t>
-        </w:r>
-      </w:fldSimple>
+      <w:r>
+        <w:fldChar w:fldCharType="begin"/>
+      </w:r>
+      <w:r>
+        <w:instrText xml:space="preserve"> SEQ Figure \* ARABIC \s 1 </w:instrText>
+      </w:r>
+      <w:r>
+        <w:fldChar w:fldCharType="separate"/>
+      </w:r>
+      <w:r>
+        <w:rPr>
+          <w:noProof/>
+        </w:rPr>
+        <w:t>6</w:t>
+      </w:r>
+      <w:r>
+        <w:rPr>
+          <w:noProof/>
+        </w:rPr>
+        <w:fldChar w:fldCharType="end"/>
+      </w:r>
       <w:bookmarkEnd w:id="16"/>
       <w:r>
         <w:t>. Replacing Simple Current Source Models with Thevenin or Norton Equivalents to Get Better Answers for Simulations at Resonant Frequencies.</w:t>
@@ -3904,25 +4060,51 @@
       <w:r>
         <w:t xml:space="preserve">Figure </w:t>
       </w:r>
-      <w:fldSimple w:instr=" STYLEREF 1 \s ">
-        <w:r>
-          <w:rPr>
-            <w:noProof/>
-          </w:rPr>
-          <w:t>1</w:t>
-        </w:r>
-      </w:fldSimple>
+      <w:r>
+        <w:fldChar w:fldCharType="begin"/>
+      </w:r>
+      <w:r>
+        <w:instrText xml:space="preserve"> STYLEREF 1 \s </w:instrText>
+      </w:r>
+      <w:r>
+        <w:fldChar w:fldCharType="separate"/>
+      </w:r>
+      <w:r>
+        <w:rPr>
+          <w:noProof/>
+        </w:rPr>
+        <w:t>1</w:t>
+      </w:r>
+      <w:r>
+        <w:rPr>
+          <w:noProof/>
+        </w:rPr>
+        <w:fldChar w:fldCharType="end"/>
+      </w:r>
       <w:r>
         <w:noBreakHyphen/>
       </w:r>
-      <w:fldSimple w:instr=" SEQ Figure \* ARABIC \s 1 ">
-        <w:r>
-          <w:rPr>
-            <w:noProof/>
-          </w:rPr>
-          <w:t>7</w:t>
-        </w:r>
-      </w:fldSimple>
+      <w:r>
+        <w:fldChar w:fldCharType="begin"/>
+      </w:r>
+      <w:r>
+        <w:instrText xml:space="preserve"> SEQ Figure \* ARABIC \s 1 </w:instrText>
+      </w:r>
+      <w:r>
+        <w:fldChar w:fldCharType="separate"/>
+      </w:r>
+      <w:r>
+        <w:rPr>
+          <w:noProof/>
+        </w:rPr>
+        <w:t>7</w:t>
+      </w:r>
+      <w:r>
+        <w:rPr>
+          <w:noProof/>
+        </w:rPr>
+        <w:fldChar w:fldCharType="end"/>
+      </w:r>
       <w:bookmarkEnd w:id="20"/>
       <w:r>
         <w:t>. Simple Norton Equivalent Model of a Load for Harmonics Analysis</w:t>
@@ -4388,25 +4570,54 @@
       <w:r>
         <w:t xml:space="preserve">Figure </w:t>
       </w:r>
-      <w:fldSimple w:instr=" STYLEREF 1 \s ">
-        <w:r>
-          <w:rPr>
-            <w:noProof/>
-          </w:rPr>
-          <w:t>1</w:t>
-        </w:r>
-      </w:fldSimple>
+      <w:r>
+        <w:fldChar w:fldCharType="begin"/>
+      </w:r>
+      <w:r>
+        <w:instrText xml:space="preserve"> STYLEREF 1 \s </w:instrText>
+      </w:r>
+      <w:r>
+        <w:fldChar w:fldCharType="separate"/>
+      </w:r>
+      <w:r>
+        <w:rPr>
+          <w:noProof/>
+        </w:rPr>
+        <w:t>1</w:t>
+      </w:r>
+      <w:r>
+        <w:rPr>
+          <w:noProof/>
+        </w:rPr>
+        <w:fldChar w:fldCharType="end"/>
+      </w:r>
       <w:r>
         <w:noBreakHyphen/>
       </w:r>
-      <w:fldSimple w:instr=" SEQ Figure \* ARABIC \s 1 ">
-        <w:r>
-          <w:rPr>
-            <w:noProof/>
-          </w:rPr>
-          <w:t>8</w:t>
-        </w:r>
-      </w:fldSimple>
+      <w:r>
+        <w:fldChar w:fldCharType="begin"/>
+      </w:r>
+      <w:r>
+        <w:instrText xml:space="preserve"> SEQ Figure </w:instrText>
+      </w:r>
+      <w:r>
+        <w:instrText xml:space="preserve">\* ARABIC \s 1 </w:instrText>
+      </w:r>
+      <w:r>
+        <w:fldChar w:fldCharType="separate"/>
+      </w:r>
+      <w:r>
+        <w:rPr>
+          <w:noProof/>
+        </w:rPr>
+        <w:t>8</w:t>
+      </w:r>
+      <w:r>
+        <w:rPr>
+          <w:noProof/>
+        </w:rPr>
+        <w:fldChar w:fldCharType="end"/>
+      </w:r>
       <w:bookmarkEnd w:id="24"/>
       <w:r>
         <w:t>. Load model with both series and parallel branches</w:t>
@@ -8060,14 +8271,27 @@
       <w:r>
         <w:t xml:space="preserve">Figure </w:t>
       </w:r>
-      <w:fldSimple w:instr=" SEQ Figure \* ARABIC ">
-        <w:r>
-          <w:rPr>
-            <w:noProof/>
-          </w:rPr>
-          <w:t>9</w:t>
-        </w:r>
-      </w:fldSimple>
+      <w:r>
+        <w:fldChar w:fldCharType="begin"/>
+      </w:r>
+      <w:r>
+        <w:instrText xml:space="preserve"> SEQ Figure \* ARABIC </w:instrText>
+      </w:r>
+      <w:r>
+        <w:fldChar w:fldCharType="separate"/>
+      </w:r>
+      <w:r>
+        <w:rPr>
+          <w:noProof/>
+        </w:rPr>
+        <w:t>9</w:t>
+      </w:r>
+      <w:r>
+        <w:rPr>
+          <w:noProof/>
+        </w:rPr>
+        <w:fldChar w:fldCharType="end"/>
+      </w:r>
       <w:bookmarkEnd w:id="26"/>
       <w:r>
         <w:t>. Results of a freque</w:t>
@@ -8710,25 +8934,51 @@
       <w:r>
         <w:t xml:space="preserve">Figure </w:t>
       </w:r>
-      <w:fldSimple w:instr=" STYLEREF 1 \s ">
-        <w:r>
-          <w:rPr>
-            <w:noProof/>
-          </w:rPr>
-          <w:t>1</w:t>
-        </w:r>
-      </w:fldSimple>
+      <w:r>
+        <w:fldChar w:fldCharType="begin"/>
+      </w:r>
+      <w:r>
+        <w:instrText xml:space="preserve"> STYLEREF 1 \s </w:instrText>
+      </w:r>
+      <w:r>
+        <w:fldChar w:fldCharType="separate"/>
+      </w:r>
+      <w:r>
+        <w:rPr>
+          <w:noProof/>
+        </w:rPr>
+        <w:t>1</w:t>
+      </w:r>
+      <w:r>
+        <w:rPr>
+          <w:noProof/>
+        </w:rPr>
+        <w:fldChar w:fldCharType="end"/>
+      </w:r>
       <w:r>
         <w:noBreakHyphen/>
       </w:r>
-      <w:fldSimple w:instr=" SEQ Figure \* ARABIC \s 1 ">
-        <w:r>
-          <w:rPr>
-            <w:noProof/>
-          </w:rPr>
-          <w:t>10</w:t>
-        </w:r>
-      </w:fldSimple>
+      <w:r>
+        <w:fldChar w:fldCharType="begin"/>
+      </w:r>
+      <w:r>
+        <w:instrText xml:space="preserve"> SEQ Figure \* ARABIC \s 1 </w:instrText>
+      </w:r>
+      <w:r>
+        <w:fldChar w:fldCharType="separate"/>
+      </w:r>
+      <w:r>
+        <w:rPr>
+          <w:noProof/>
+        </w:rPr>
+        <w:t>10</w:t>
+      </w:r>
+      <w:r>
+        <w:rPr>
+          <w:noProof/>
+        </w:rPr>
+        <w:fldChar w:fldCharType="end"/>
+      </w:r>
       <w:bookmarkEnd w:id="31"/>
       <w:r>
         <w:t>. The Components Of Power For Non-Sinusoidal Currents</w:t>
@@ -10305,25 +10555,51 @@
       <w:r>
         <w:t xml:space="preserve">Figure </w:t>
       </w:r>
-      <w:fldSimple w:instr=" STYLEREF 1 \s ">
-        <w:r>
-          <w:rPr>
-            <w:noProof/>
-          </w:rPr>
-          <w:t>1</w:t>
-        </w:r>
-      </w:fldSimple>
+      <w:r>
+        <w:fldChar w:fldCharType="begin"/>
+      </w:r>
+      <w:r>
+        <w:instrText xml:space="preserve"> STYLEREF 1 \s </w:instrText>
+      </w:r>
+      <w:r>
+        <w:fldChar w:fldCharType="separate"/>
+      </w:r>
+      <w:r>
+        <w:rPr>
+          <w:noProof/>
+        </w:rPr>
+        <w:t>1</w:t>
+      </w:r>
+      <w:r>
+        <w:rPr>
+          <w:noProof/>
+        </w:rPr>
+        <w:fldChar w:fldCharType="end"/>
+      </w:r>
       <w:r>
         <w:noBreakHyphen/>
       </w:r>
-      <w:fldSimple w:instr=" SEQ Figure \* ARABIC \s 1 ">
-        <w:r>
-          <w:rPr>
-            <w:noProof/>
-          </w:rPr>
-          <w:t>21</w:t>
-        </w:r>
-      </w:fldSimple>
+      <w:r>
+        <w:fldChar w:fldCharType="begin"/>
+      </w:r>
+      <w:r>
+        <w:instrText xml:space="preserve"> SEQ Figure \* ARABIC \s 1 </w:instrText>
+      </w:r>
+      <w:r>
+        <w:fldChar w:fldCharType="separate"/>
+      </w:r>
+      <w:r>
+        <w:rPr>
+          <w:noProof/>
+        </w:rPr>
+        <w:t>21</w:t>
+      </w:r>
+      <w:r>
+        <w:rPr>
+          <w:noProof/>
+        </w:rPr>
+        <w:fldChar w:fldCharType="end"/>
+      </w:r>
       <w:bookmarkEnd w:id="47"/>
       <w:r>
         <w:t>. One-Line Diagram of the OpenDSS REACTOR Object</w:t>
@@ -10842,25 +11118,51 @@
       <w:r>
         <w:t xml:space="preserve">Figure </w:t>
       </w:r>
-      <w:fldSimple w:instr=" STYLEREF 1 \s ">
-        <w:r>
-          <w:rPr>
-            <w:noProof/>
-          </w:rPr>
-          <w:t>1</w:t>
-        </w:r>
-      </w:fldSimple>
+      <w:r>
+        <w:fldChar w:fldCharType="begin"/>
+      </w:r>
+      <w:r>
+        <w:instrText xml:space="preserve"> STYLEREF 1 \s </w:instrText>
+      </w:r>
+      <w:r>
+        <w:fldChar w:fldCharType="separate"/>
+      </w:r>
+      <w:r>
+        <w:rPr>
+          <w:noProof/>
+        </w:rPr>
+        <w:t>1</w:t>
+      </w:r>
+      <w:r>
+        <w:rPr>
+          <w:noProof/>
+        </w:rPr>
+        <w:fldChar w:fldCharType="end"/>
+      </w:r>
       <w:r>
         <w:noBreakHyphen/>
       </w:r>
-      <w:fldSimple w:instr=" SEQ Figure \* ARABIC \s 1 ">
-        <w:r>
-          <w:rPr>
-            <w:noProof/>
-          </w:rPr>
-          <w:t>22</w:t>
-        </w:r>
-      </w:fldSimple>
+      <w:r>
+        <w:fldChar w:fldCharType="begin"/>
+      </w:r>
+      <w:r>
+        <w:instrText xml:space="preserve"> SEQ Figure \* ARABIC \s 1 </w:instrText>
+      </w:r>
+      <w:r>
+        <w:fldChar w:fldCharType="separate"/>
+      </w:r>
+      <w:r>
+        <w:rPr>
+          <w:noProof/>
+        </w:rPr>
+        <w:t>22</w:t>
+      </w:r>
+      <w:r>
+        <w:rPr>
+          <w:noProof/>
+        </w:rPr>
+        <w:fldChar w:fldCharType="end"/>
+      </w:r>
       <w:bookmarkEnd w:id="51"/>
       <w:r>
         <w:t>. A simple circuit that can be analyzed by manual calculations</w:t>
@@ -11767,25 +12069,51 @@
       <w:r>
         <w:t xml:space="preserve">Figure </w:t>
       </w:r>
-      <w:fldSimple w:instr=" STYLEREF 1 \s ">
-        <w:r>
-          <w:rPr>
-            <w:noProof/>
-          </w:rPr>
-          <w:t>1</w:t>
-        </w:r>
-      </w:fldSimple>
+      <w:r>
+        <w:fldChar w:fldCharType="begin"/>
+      </w:r>
+      <w:r>
+        <w:instrText xml:space="preserve"> STYLEREF 1 \s </w:instrText>
+      </w:r>
+      <w:r>
+        <w:fldChar w:fldCharType="separate"/>
+      </w:r>
+      <w:r>
+        <w:rPr>
+          <w:noProof/>
+        </w:rPr>
+        <w:t>1</w:t>
+      </w:r>
+      <w:r>
+        <w:rPr>
+          <w:noProof/>
+        </w:rPr>
+        <w:fldChar w:fldCharType="end"/>
+      </w:r>
       <w:r>
         <w:noBreakHyphen/>
       </w:r>
-      <w:fldSimple w:instr=" SEQ Figure \* ARABIC \s 1 ">
-        <w:r>
-          <w:rPr>
-            <w:noProof/>
-          </w:rPr>
-          <w:t>24</w:t>
-        </w:r>
-      </w:fldSimple>
+      <w:r>
+        <w:fldChar w:fldCharType="begin"/>
+      </w:r>
+      <w:r>
+        <w:instrText xml:space="preserve"> SEQ Figure \* ARABIC \s 1 </w:instrText>
+      </w:r>
+      <w:r>
+        <w:fldChar w:fldCharType="separate"/>
+      </w:r>
+      <w:r>
+        <w:rPr>
+          <w:noProof/>
+        </w:rPr>
+        <w:t>24</w:t>
+      </w:r>
+      <w:r>
+        <w:rPr>
+          <w:noProof/>
+        </w:rPr>
+        <w:fldChar w:fldCharType="end"/>
+      </w:r>
       <w:bookmarkEnd w:id="61"/>
       <w:r>
         <w:t>. Common harmonic filter topologies</w:t>
@@ -12016,25 +12344,51 @@
       <w:r>
         <w:t xml:space="preserve">Figure </w:t>
       </w:r>
-      <w:fldSimple w:instr=" STYLEREF 1 \s ">
-        <w:r>
-          <w:rPr>
-            <w:noProof/>
-          </w:rPr>
-          <w:t>1</w:t>
-        </w:r>
-      </w:fldSimple>
+      <w:r>
+        <w:fldChar w:fldCharType="begin"/>
+      </w:r>
+      <w:r>
+        <w:instrText xml:space="preserve"> STYLEREF 1 \s </w:instrText>
+      </w:r>
+      <w:r>
+        <w:fldChar w:fldCharType="separate"/>
+      </w:r>
+      <w:r>
+        <w:rPr>
+          <w:noProof/>
+        </w:rPr>
+        <w:t>1</w:t>
+      </w:r>
+      <w:r>
+        <w:rPr>
+          <w:noProof/>
+        </w:rPr>
+        <w:fldChar w:fldCharType="end"/>
+      </w:r>
       <w:r>
         <w:noBreakHyphen/>
       </w:r>
-      <w:fldSimple w:instr=" SEQ Figure \* ARABIC \s 1 ">
-        <w:r>
-          <w:rPr>
-            <w:noProof/>
-          </w:rPr>
-          <w:t>25</w:t>
-        </w:r>
-      </w:fldSimple>
+      <w:r>
+        <w:fldChar w:fldCharType="begin"/>
+      </w:r>
+      <w:r>
+        <w:instrText xml:space="preserve"> SEQ Figure \* ARABIC \s 1 </w:instrText>
+      </w:r>
+      <w:r>
+        <w:fldChar w:fldCharType="separate"/>
+      </w:r>
+      <w:r>
+        <w:rPr>
+          <w:noProof/>
+        </w:rPr>
+        <w:t>25</w:t>
+      </w:r>
+      <w:r>
+        <w:rPr>
+          <w:noProof/>
+        </w:rPr>
+        <w:fldChar w:fldCharType="end"/>
+      </w:r>
       <w:bookmarkEnd w:id="63"/>
       <w:r>
         <w:t>. Converting an existing capacitor bank to a single-tuned filter</w:t>
@@ -12201,25 +12555,54 @@
       <w:r>
         <w:t xml:space="preserve">Figure </w:t>
       </w:r>
-      <w:fldSimple w:instr=" STYLEREF 1 \s ">
-        <w:r>
-          <w:rPr>
-            <w:noProof/>
-          </w:rPr>
-          <w:t>1</w:t>
-        </w:r>
-      </w:fldSimple>
+      <w:r>
+        <w:fldChar w:fldCharType="begin"/>
+      </w:r>
+      <w:r>
+        <w:instrText xml:space="preserve"> STYLEREF 1 \s </w:instrText>
+      </w:r>
+      <w:r>
+        <w:fldChar w:fldCharType="separate"/>
+      </w:r>
+      <w:r>
+        <w:rPr>
+          <w:noProof/>
+        </w:rPr>
+        <w:t>1</w:t>
+      </w:r>
+      <w:r>
+        <w:rPr>
+          <w:noProof/>
+        </w:rPr>
+        <w:fldChar w:fldCharType="end"/>
+      </w:r>
       <w:r>
         <w:noBreakHyphen/>
       </w:r>
-      <w:fldSimple w:instr=" SEQ Figure \* ARABIC \s 1 ">
-        <w:r>
-          <w:rPr>
-            <w:noProof/>
-          </w:rPr>
-          <w:t>26</w:t>
-        </w:r>
-      </w:fldSimple>
+      <w:r>
+        <w:fldChar w:fldCharType="begin"/>
+      </w:r>
+      <w:r>
+        <w:instrText xml:space="preserve"> SEQ Figure \* ARABIC \s </w:instrText>
+      </w:r>
+      <w:r>
+        <w:instrText xml:space="preserve">1 </w:instrText>
+      </w:r>
+      <w:r>
+        <w:fldChar w:fldCharType="separate"/>
+      </w:r>
+      <w:r>
+        <w:rPr>
+          <w:noProof/>
+        </w:rPr>
+        <w:t>26</w:t>
+      </w:r>
+      <w:r>
+        <w:rPr>
+          <w:noProof/>
+        </w:rPr>
+        <w:fldChar w:fldCharType="end"/>
+      </w:r>
       <w:bookmarkEnd w:id="65"/>
       <w:r>
         <w:t>. C Filter configuration.</w:t>
@@ -12343,25 +12726,51 @@
       <w:r>
         <w:t xml:space="preserve">Figure </w:t>
       </w:r>
-      <w:fldSimple w:instr=" STYLEREF 1 \s ">
-        <w:r>
-          <w:rPr>
-            <w:noProof/>
-          </w:rPr>
-          <w:t>1</w:t>
-        </w:r>
-      </w:fldSimple>
+      <w:r>
+        <w:fldChar w:fldCharType="begin"/>
+      </w:r>
+      <w:r>
+        <w:instrText xml:space="preserve"> STYLEREF 1 \s </w:instrText>
+      </w:r>
+      <w:r>
+        <w:fldChar w:fldCharType="separate"/>
+      </w:r>
+      <w:r>
+        <w:rPr>
+          <w:noProof/>
+        </w:rPr>
+        <w:t>1</w:t>
+      </w:r>
+      <w:r>
+        <w:rPr>
+          <w:noProof/>
+        </w:rPr>
+        <w:fldChar w:fldCharType="end"/>
+      </w:r>
       <w:r>
         <w:noBreakHyphen/>
       </w:r>
-      <w:fldSimple w:instr=" SEQ Figure \* ARABIC \s 1 ">
-        <w:r>
-          <w:rPr>
-            <w:noProof/>
-          </w:rPr>
-          <w:t>27</w:t>
-        </w:r>
-      </w:fldSimple>
+      <w:r>
+        <w:fldChar w:fldCharType="begin"/>
+      </w:r>
+      <w:r>
+        <w:instrText xml:space="preserve"> SEQ Figure \* ARABIC \s 1 </w:instrText>
+      </w:r>
+      <w:r>
+        <w:fldChar w:fldCharType="separate"/>
+      </w:r>
+      <w:r>
+        <w:rPr>
+          <w:noProof/>
+        </w:rPr>
+        <w:t>27</w:t>
+      </w:r>
+      <w:r>
+        <w:rPr>
+          <w:noProof/>
+        </w:rPr>
+        <w:fldChar w:fldCharType="end"/>
+      </w:r>
       <w:bookmarkEnd w:id="67"/>
       <w:r>
         <w:t>. C-Filter Characteristic</w:t>
@@ -12501,25 +12910,51 @@
       <w:r>
         <w:t xml:space="preserve">Figure </w:t>
       </w:r>
-      <w:fldSimple w:instr=" STYLEREF 1 \s ">
-        <w:r>
-          <w:rPr>
-            <w:noProof/>
-          </w:rPr>
-          <w:t>1</w:t>
-        </w:r>
-      </w:fldSimple>
+      <w:r>
+        <w:fldChar w:fldCharType="begin"/>
+      </w:r>
+      <w:r>
+        <w:instrText xml:space="preserve"> STYLEREF 1 \s </w:instrText>
+      </w:r>
+      <w:r>
+        <w:fldChar w:fldCharType="separate"/>
+      </w:r>
+      <w:r>
+        <w:rPr>
+          <w:noProof/>
+        </w:rPr>
+        <w:t>1</w:t>
+      </w:r>
+      <w:r>
+        <w:rPr>
+          <w:noProof/>
+        </w:rPr>
+        <w:fldChar w:fldCharType="end"/>
+      </w:r>
       <w:r>
         <w:noBreakHyphen/>
       </w:r>
-      <w:fldSimple w:instr=" SEQ Figure \* ARABIC \s 1 ">
-        <w:r>
-          <w:rPr>
-            <w:noProof/>
-          </w:rPr>
-          <w:t>28</w:t>
-        </w:r>
-      </w:fldSimple>
+      <w:r>
+        <w:fldChar w:fldCharType="begin"/>
+      </w:r>
+      <w:r>
+        <w:instrText xml:space="preserve"> SEQ Figure \* ARABIC \s 1 </w:instrText>
+      </w:r>
+      <w:r>
+        <w:fldChar w:fldCharType="separate"/>
+      </w:r>
+      <w:r>
+        <w:rPr>
+          <w:noProof/>
+        </w:rPr>
+        <w:t>28</w:t>
+      </w:r>
+      <w:r>
+        <w:rPr>
+          <w:noProof/>
+        </w:rPr>
+        <w:fldChar w:fldCharType="end"/>
+      </w:r>
       <w:bookmarkEnd w:id="69"/>
       <w:r>
         <w:t>. Broadband Filter Schematic</w:t>
@@ -12631,25 +13066,51 @@
       <w:r>
         <w:t xml:space="preserve">Figure </w:t>
       </w:r>
-      <w:fldSimple w:instr=" STYLEREF 1 \s ">
-        <w:r>
-          <w:rPr>
-            <w:noProof/>
-          </w:rPr>
-          <w:t>1</w:t>
-        </w:r>
-      </w:fldSimple>
+      <w:r>
+        <w:fldChar w:fldCharType="begin"/>
+      </w:r>
+      <w:r>
+        <w:instrText xml:space="preserve"> STYLEREF 1 \s </w:instrText>
+      </w:r>
+      <w:r>
+        <w:fldChar w:fldCharType="separate"/>
+      </w:r>
+      <w:r>
+        <w:rPr>
+          <w:noProof/>
+        </w:rPr>
+        <w:t>1</w:t>
+      </w:r>
+      <w:r>
+        <w:rPr>
+          <w:noProof/>
+        </w:rPr>
+        <w:fldChar w:fldCharType="end"/>
+      </w:r>
       <w:r>
         <w:noBreakHyphen/>
       </w:r>
-      <w:fldSimple w:instr=" SEQ Figure \* ARABIC \s 1 ">
-        <w:r>
-          <w:rPr>
-            <w:noProof/>
-          </w:rPr>
-          <w:t>29</w:t>
-        </w:r>
-      </w:fldSimple>
+      <w:r>
+        <w:fldChar w:fldCharType="begin"/>
+      </w:r>
+      <w:r>
+        <w:instrText xml:space="preserve"> SEQ Figure \* ARABIC \s 1 </w:instrText>
+      </w:r>
+      <w:r>
+        <w:fldChar w:fldCharType="separate"/>
+      </w:r>
+      <w:r>
+        <w:rPr>
+          <w:noProof/>
+        </w:rPr>
+        <w:t>29</w:t>
+      </w:r>
+      <w:r>
+        <w:rPr>
+          <w:noProof/>
+        </w:rPr>
+        <w:fldChar w:fldCharType="end"/>
+      </w:r>
       <w:bookmarkEnd w:id="71"/>
       <w:r>
         <w:t>. A Broadband Filter Characteristic</w:t>

</xml_diff>

<commit_message>
Example Script for a Frequency Scan, corrected by Lucas Almeida
git-svn-id: https://svn.code.sf.net/p/electricdss/code@3611 d8739450-1e93-4ef4-a0af-c327d92816ff
</commit_message>
<xml_diff>
--- a/trunk/Version8/Doc/OpenDSSHarmonicsSolution.docx
+++ b/trunk/Version8/Doc/OpenDSSHarmonicsSolution.docx
@@ -1,6 +1,6 @@
 
 <file path=word/document.xml><?xml version="1.0" encoding="utf-8"?>
-<w:document xmlns:wpc="http://schemas.microsoft.com/office/word/2010/wordprocessingCanvas" xmlns:cx="http://schemas.microsoft.com/office/drawing/2014/chartex" xmlns:cx1="http://schemas.microsoft.com/office/drawing/2015/9/8/chartex" xmlns:cx2="http://schemas.microsoft.com/office/drawing/2015/10/21/chartex" xmlns:cx3="http://schemas.microsoft.com/office/drawing/2016/5/9/chartex" xmlns:cx4="http://schemas.microsoft.com/office/drawing/2016/5/10/chartex" xmlns:cx5="http://schemas.microsoft.com/office/drawing/2016/5/11/chartex" xmlns:cx6="http://schemas.microsoft.com/office/drawing/2016/5/12/chartex" xmlns:cx7="http://schemas.microsoft.com/office/drawing/2016/5/13/chartex" xmlns:cx8="http://schemas.microsoft.com/office/drawing/2016/5/14/chartex" xmlns:mc="http://schemas.openxmlformats.org/markup-compatibility/2006" xmlns:aink="http://schemas.microsoft.com/office/drawing/2016/ink" xmlns:am3d="http://schemas.microsoft.com/office/drawing/2017/model3d" xmlns:o="urn:schemas-microsoft-com:office:office" xmlns:r="http://schemas.openxmlformats.org/officeDocument/2006/relationships" xmlns:m="http://schemas.openxmlformats.org/officeDocument/2006/math" xmlns:v="urn:schemas-microsoft-com:vml" xmlns:wp14="http://schemas.microsoft.com/office/word/2010/wordprocessingDrawing" xmlns:wp="http://schemas.openxmlformats.org/drawingml/2006/wordprocessingDrawing" xmlns:w10="urn:schemas-microsoft-com:office:word" xmlns:w="http://schemas.openxmlformats.org/wordprocessingml/2006/main" xmlns:w14="http://schemas.microsoft.com/office/word/2010/wordml" xmlns:w15="http://schemas.microsoft.com/office/word/2012/wordml" xmlns:w16cex="http://schemas.microsoft.com/office/word/2018/wordml/cex" xmlns:w16cid="http://schemas.microsoft.com/office/word/2016/wordml/cid" xmlns:w16="http://schemas.microsoft.com/office/word/2018/wordml" xmlns:w16sdtdh="http://schemas.microsoft.com/office/word/2020/wordml/sdtdatahash" xmlns:w16se="http://schemas.microsoft.com/office/word/2015/wordml/symex" xmlns:wpg="http://schemas.microsoft.com/office/word/2010/wordprocessingGroup" xmlns:wpi="http://schemas.microsoft.com/office/word/2010/wordprocessingInk" xmlns:wne="http://schemas.microsoft.com/office/word/2006/wordml" xmlns:wps="http://schemas.microsoft.com/office/word/2010/wordprocessingShape" mc:Ignorable="w14 w15 w16se w16cid w16 w16cex w16sdtdh wp14">
+<w:document xmlns:wpc="http://schemas.microsoft.com/office/word/2010/wordprocessingCanvas" xmlns:cx="http://schemas.microsoft.com/office/drawing/2014/chartex" xmlns:cx1="http://schemas.microsoft.com/office/drawing/2015/9/8/chartex" xmlns:cx2="http://schemas.microsoft.com/office/drawing/2015/10/21/chartex" xmlns:cx3="http://schemas.microsoft.com/office/drawing/2016/5/9/chartex" xmlns:cx4="http://schemas.microsoft.com/office/drawing/2016/5/10/chartex" xmlns:cx5="http://schemas.microsoft.com/office/drawing/2016/5/11/chartex" xmlns:cx6="http://schemas.microsoft.com/office/drawing/2016/5/12/chartex" xmlns:cx7="http://schemas.microsoft.com/office/drawing/2016/5/13/chartex" xmlns:cx8="http://schemas.microsoft.com/office/drawing/2016/5/14/chartex" xmlns:mc="http://schemas.openxmlformats.org/markup-compatibility/2006" xmlns:aink="http://schemas.microsoft.com/office/drawing/2016/ink" xmlns:am3d="http://schemas.microsoft.com/office/drawing/2017/model3d" xmlns:o="urn:schemas-microsoft-com:office:office" xmlns:oel="http://schemas.microsoft.com/office/2019/extlst" xmlns:r="http://schemas.openxmlformats.org/officeDocument/2006/relationships" xmlns:m="http://schemas.openxmlformats.org/officeDocument/2006/math" xmlns:v="urn:schemas-microsoft-com:vml" xmlns:wp14="http://schemas.microsoft.com/office/word/2010/wordprocessingDrawing" xmlns:wp="http://schemas.openxmlformats.org/drawingml/2006/wordprocessingDrawing" xmlns:w10="urn:schemas-microsoft-com:office:word" xmlns:w="http://schemas.openxmlformats.org/wordprocessingml/2006/main" xmlns:w14="http://schemas.microsoft.com/office/word/2010/wordml" xmlns:w15="http://schemas.microsoft.com/office/word/2012/wordml" xmlns:w16cex="http://schemas.microsoft.com/office/word/2018/wordml/cex" xmlns:w16cid="http://schemas.microsoft.com/office/word/2016/wordml/cid" xmlns:w16="http://schemas.microsoft.com/office/word/2018/wordml" xmlns:w16sdtdh="http://schemas.microsoft.com/office/word/2020/wordml/sdtdatahash" xmlns:w16se="http://schemas.microsoft.com/office/word/2015/wordml/symex" xmlns:wpg="http://schemas.microsoft.com/office/word/2010/wordprocessingGroup" xmlns:wpi="http://schemas.microsoft.com/office/word/2010/wordprocessingInk" xmlns:wne="http://schemas.microsoft.com/office/word/2006/wordml" xmlns:wps="http://schemas.microsoft.com/office/word/2010/wordprocessingShape" mc:Ignorable="w14 w15 w16se w16cid w16 w16cex w16sdtdh wp14">
   <w:body>
     <w:p>
       <w:pPr>
@@ -455,21 +455,7 @@
         <w:rPr>
           <w:rFonts w:eastAsia="PalatinoLTStd-Roman"/>
         </w:rPr>
-        <w:t xml:space="preserve"> elements (PC Elements) such as </w:t>
-      </w:r>
-      <w:proofErr w:type="gramStart"/>
-      <w:r>
-        <w:rPr>
-          <w:rFonts w:eastAsia="PalatinoLTStd-Roman"/>
-        </w:rPr>
-        <w:t>Load</w:t>
-      </w:r>
-      <w:proofErr w:type="gramEnd"/>
-      <w:r>
-        <w:rPr>
-          <w:rFonts w:eastAsia="PalatinoLTStd-Roman"/>
-        </w:rPr>
-        <w:t xml:space="preserve"> and Generator usually have a nonlinear characteristic with respect to voltage and are represented as a combination of current sources and shunt linear impedances (</w:t>
+        <w:t xml:space="preserve"> elements (PC Elements) such as Load and Generator usually have a nonlinear characteristic with respect to voltage and are represented as a combination of current sources and shunt linear impedances (</w:t>
       </w:r>
       <w:r>
         <w:rPr>
@@ -2218,21 +2204,7 @@
         <w:rPr>
           <w:rFonts w:eastAsia="PalatinoLTStd-Roman"/>
         </w:rPr>
-        <w:t xml:space="preserve">a </w:t>
-      </w:r>
-      <w:proofErr w:type="gramStart"/>
-      <w:r>
-        <w:rPr>
-          <w:rFonts w:eastAsia="PalatinoLTStd-Roman"/>
-        </w:rPr>
-        <w:t>harmonically-distorted</w:t>
-      </w:r>
-      <w:proofErr w:type="gramEnd"/>
-      <w:r>
-        <w:rPr>
-          <w:rFonts w:eastAsia="PalatinoLTStd-Roman"/>
-        </w:rPr>
-        <w:t xml:space="preserve"> voltage</w:t>
+        <w:t>a harmonically-distorted voltage</w:t>
       </w:r>
       <w:r>
         <w:rPr>
@@ -2651,15 +2623,7 @@
         <w:t>th</w:t>
       </w:r>
       <w:r>
-        <w:t xml:space="preserve"> harmonic currents that were notorious for producing telephone interference when the predominant type of telephone line was an open-wire construction. Today, telephone interference is much less of </w:t>
-      </w:r>
-      <w:proofErr w:type="gramStart"/>
-      <w:r>
-        <w:t>a problem and other sources of harmonic currents</w:t>
-      </w:r>
-      <w:proofErr w:type="gramEnd"/>
-      <w:r>
-        <w:t xml:space="preserve"> swamp out the transformer contribution. Transformers produce harmonic currents at a level of approximately 1% of the rated current of the transformer. This is still significant because there are so many transformers. </w:t>
+        <w:t xml:space="preserve"> harmonic currents that were notorious for producing telephone interference when the predominant type of telephone line was an open-wire construction. Today, telephone interference is much less of a problem and other sources of harmonic currents swamp out the transformer contribution. Transformers produce harmonic currents at a level of approximately 1% of the rated current of the transformer. This is still significant because there are so many transformers. </w:t>
       </w:r>
       <w:r>
         <w:lastRenderedPageBreak/>
@@ -2741,15 +2705,7 @@
         <w:t>u</w:t>
       </w:r>
       <w:r>
-        <w:t xml:space="preserve">rrent waveform from a 3-phase variable-frequency drive, which will have a schematic circuit diagram </w:t>
-      </w:r>
-      <w:proofErr w:type="gramStart"/>
-      <w:r>
-        <w:t>similar to</w:t>
-      </w:r>
-      <w:proofErr w:type="gramEnd"/>
-      <w:r>
-        <w:t xml:space="preserve"> </w:t>
+        <w:t xml:space="preserve">rrent waveform from a 3-phase variable-frequency drive, which will have a schematic circuit diagram similar to </w:t>
       </w:r>
       <w:r>
         <w:fldChar w:fldCharType="begin"/>
@@ -2823,15 +2779,7 @@
         <w:pStyle w:val="BodyText"/>
       </w:pPr>
       <w:r>
-        <w:t xml:space="preserve">When such power converters were first installed in large numbers in the late 1970s, utility engineers became quite concerned about the ability of the power system to accommodate the harmonic distortion. Many dire predictions were made about the fate of power systems if these devices were permitted to exist. These concerns have proven to be somewhat </w:t>
-      </w:r>
-      <w:proofErr w:type="gramStart"/>
-      <w:r>
-        <w:t>overstated</w:t>
-      </w:r>
-      <w:proofErr w:type="gramEnd"/>
-      <w:r>
-        <w:t xml:space="preserve"> and the power delivery system has proven remarkably robust in the presence of this distortion. A statement that is frequently made about this observation is:</w:t>
+        <w:t>When such power converters were first installed in large numbers in the late 1970s, utility engineers became quite concerned about the ability of the power system to accommodate the harmonic distortion. Many dire predictions were made about the fate of power systems if these devices were permitted to exist. These concerns have proven to be somewhat overstated and the power delivery system has proven remarkably robust in the presence of this distortion. A statement that is frequently made about this observation is:</w:t>
       </w:r>
     </w:p>
     <w:p>
@@ -3814,13 +3762,8 @@
       <w:r>
         <w:t xml:space="preserve">By </w:t>
       </w:r>
-      <w:proofErr w:type="gramStart"/>
-      <w:r>
-        <w:t>default</w:t>
-      </w:r>
-      <w:proofErr w:type="gramEnd"/>
-      <w:r>
-        <w:t xml:space="preserve"> the OpenDSS program</w:t>
+      <w:r>
+        <w:t>default the OpenDSS program</w:t>
       </w:r>
       <w:r>
         <w:t xml:space="preserve"> assumes the Norton equivalent model with a shunt admittance derived from the characteristics of the nonlinear circuit element.</w:t>
@@ -4252,11 +4195,9 @@
       <w:pPr>
         <w:pStyle w:val="BodyText"/>
       </w:pPr>
-      <w:proofErr w:type="gramStart"/>
       <w:r>
         <w:t>Where</w:t>
       </w:r>
-      <w:proofErr w:type="gramEnd"/>
       <w:r>
         <w:t>,</w:t>
       </w:r>
@@ -4805,7 +4746,6 @@
           <w:sz w:val="20"/>
         </w:rPr>
       </w:pPr>
-      <w:proofErr w:type="gramStart"/>
       <w:r>
         <w:rPr>
           <w:rFonts w:ascii="Courier New" w:eastAsiaTheme="minorHAnsi" w:hAnsi="Courier New" w:cs="Courier New"/>
@@ -4813,17 +4753,7 @@
           <w:bCs/>
           <w:sz w:val="20"/>
         </w:rPr>
-        <w:t>Solve  !</w:t>
-      </w:r>
-      <w:proofErr w:type="gramEnd"/>
-      <w:r>
-        <w:rPr>
-          <w:rFonts w:ascii="Courier New" w:eastAsiaTheme="minorHAnsi" w:hAnsi="Courier New" w:cs="Courier New"/>
-          <w:b/>
-          <w:bCs/>
-          <w:sz w:val="20"/>
-        </w:rPr>
-        <w:t xml:space="preserve"> power flow</w:t>
+        <w:t>Solve  ! power flow</w:t>
       </w:r>
     </w:p>
     <w:p>
@@ -4847,27 +4777,7 @@
           <w:bCs/>
           <w:sz w:val="20"/>
         </w:rPr>
-        <w:t>Solve Mode=</w:t>
-      </w:r>
-      <w:proofErr w:type="gramStart"/>
-      <w:r>
-        <w:rPr>
-          <w:rFonts w:ascii="Courier New" w:eastAsiaTheme="minorHAnsi" w:hAnsi="Courier New" w:cs="Courier New"/>
-          <w:b/>
-          <w:bCs/>
-          <w:sz w:val="20"/>
-        </w:rPr>
-        <w:t>Harmonics !</w:t>
-      </w:r>
-      <w:proofErr w:type="gramEnd"/>
-      <w:r>
-        <w:rPr>
-          <w:rFonts w:ascii="Courier New" w:eastAsiaTheme="minorHAnsi" w:hAnsi="Courier New" w:cs="Courier New"/>
-          <w:b/>
-          <w:bCs/>
-          <w:sz w:val="20"/>
-        </w:rPr>
-        <w:t xml:space="preserve"> Yields a reasonable harmonics solution </w:t>
+        <w:t xml:space="preserve">Solve Mode=Harmonics ! Yields a reasonable harmonics solution </w:t>
       </w:r>
     </w:p>
     <w:p>
@@ -5183,16 +5093,8 @@
               <w:rPr>
                 <w:rFonts w:eastAsia="PalatinoLTStd-Roman"/>
               </w:rPr>
-              <w:t>%</w:t>
+              <w:t>%mag</w:t>
             </w:r>
-            <w:proofErr w:type="gramStart"/>
-            <w:r>
-              <w:rPr>
-                <w:rFonts w:eastAsia="PalatinoLTStd-Roman"/>
-              </w:rPr>
-              <w:t>mag</w:t>
-            </w:r>
-            <w:proofErr w:type="gramEnd"/>
           </w:p>
         </w:tc>
         <w:tc>
@@ -5225,21 +5127,7 @@
               <w:rPr>
                 <w:rFonts w:eastAsia="PalatinoLTStd-Roman"/>
               </w:rPr>
-              <w:t>%mag = (file=</w:t>
-            </w:r>
-            <w:proofErr w:type="gramStart"/>
-            <w:r>
-              <w:rPr>
-                <w:rFonts w:eastAsia="PalatinoLTStd-Roman"/>
-              </w:rPr>
-              <w:t xml:space="preserve">filename)   </w:t>
-            </w:r>
-            <w:proofErr w:type="gramEnd"/>
-            <w:r>
-              <w:rPr>
-                <w:rFonts w:eastAsia="PalatinoLTStd-Roman"/>
-              </w:rPr>
-              <w:t xml:space="preserve">  !for text file one value per line</w:t>
+              <w:t>%mag = (file=filename)     !for text file one value per line</w:t>
             </w:r>
             <w:r>
               <w:rPr>
@@ -5324,7 +5212,6 @@
               <w:t xml:space="preserve">Array of phase angle values, </w:t>
             </w:r>
             <w:proofErr w:type="spellStart"/>
-            <w:proofErr w:type="gramStart"/>
             <w:r>
               <w:rPr>
                 <w:rFonts w:eastAsia="PalatinoLTStd-Roman"/>
@@ -5332,7 +5219,6 @@
               <w:t>degrees.You</w:t>
             </w:r>
             <w:proofErr w:type="spellEnd"/>
-            <w:proofErr w:type="gramEnd"/>
             <w:r>
               <w:rPr>
                 <w:rFonts w:eastAsia="PalatinoLTStd-Roman"/>
@@ -5352,21 +5238,7 @@
               <w:rPr>
                 <w:rFonts w:eastAsia="PalatinoLTStd-Roman"/>
               </w:rPr>
-              <w:t>angle = (file=</w:t>
-            </w:r>
-            <w:proofErr w:type="gramStart"/>
-            <w:r>
-              <w:rPr>
-                <w:rFonts w:eastAsia="PalatinoLTStd-Roman"/>
-              </w:rPr>
-              <w:t xml:space="preserve">filename)   </w:t>
-            </w:r>
-            <w:proofErr w:type="gramEnd"/>
-            <w:r>
-              <w:rPr>
-                <w:rFonts w:eastAsia="PalatinoLTStd-Roman"/>
-              </w:rPr>
-              <w:t xml:space="preserve">  !for text file one value per line</w:t>
+              <w:t>angle = (file=filename)     !for text file one value per line</w:t>
             </w:r>
             <w:r>
               <w:rPr>
@@ -5469,21 +5341,7 @@
               <w:rPr>
                 <w:rFonts w:eastAsia="PalatinoLTStd-Roman"/>
               </w:rPr>
-              <w:t>harmonic = (file=</w:t>
-            </w:r>
-            <w:proofErr w:type="gramStart"/>
-            <w:r>
-              <w:rPr>
-                <w:rFonts w:eastAsia="PalatinoLTStd-Roman"/>
-              </w:rPr>
-              <w:t xml:space="preserve">filename)   </w:t>
-            </w:r>
-            <w:proofErr w:type="gramEnd"/>
-            <w:r>
-              <w:rPr>
-                <w:rFonts w:eastAsia="PalatinoLTStd-Roman"/>
-              </w:rPr>
-              <w:t xml:space="preserve">  !for text file one value per line</w:t>
+              <w:t>harmonic = (file=filename)     !for text file one value per line</w:t>
             </w:r>
             <w:r>
               <w:rPr>
@@ -5676,17 +5534,25 @@
           <w:rFonts w:ascii="Courier New" w:eastAsia="PalatinoLTStd-Roman" w:hAnsi="Courier New" w:cs="Courier New"/>
           <w:sz w:val="20"/>
         </w:rPr>
-        <w:t>Harmonics = (1, 3, 5, 7, 9, 11, 13, 15, 17, 19</w:t>
-      </w:r>
-      <w:proofErr w:type="gramStart"/>
-      <w:r>
+        <w:t>Harmonics = (1, 3, 5, 7, 9, 11, 13, 15, 17, 19, )</w:t>
+      </w:r>
+    </w:p>
+    <w:p>
+      <w:pPr>
+        <w:pStyle w:val="EPRINormal"/>
+        <w:ind w:left="720"/>
         <w:rPr>
           <w:rFonts w:ascii="Courier New" w:eastAsia="PalatinoLTStd-Roman" w:hAnsi="Courier New" w:cs="Courier New"/>
           <w:sz w:val="20"/>
         </w:rPr>
-        <w:t>, )</w:t>
-      </w:r>
-      <w:proofErr w:type="gramEnd"/>
+      </w:pPr>
+      <w:r>
+        <w:rPr>
+          <w:rFonts w:ascii="Courier New" w:eastAsia="PalatinoLTStd-Roman" w:hAnsi="Courier New" w:cs="Courier New"/>
+          <w:sz w:val="20"/>
+        </w:rPr>
+        <w:t>%mag = “100, 1.2, 33.6, 1.6, 0.4, 8.7, 1.2, 0.3, 4.5, 1.3, “</w:t>
+      </w:r>
     </w:p>
     <w:p>
       <w:pPr>
@@ -5702,34 +5568,8 @@
           <w:rFonts w:ascii="Courier New" w:eastAsia="PalatinoLTStd-Roman" w:hAnsi="Courier New" w:cs="Courier New"/>
           <w:sz w:val="20"/>
         </w:rPr>
-        <w:t>%mag = “100, 1.2, 33.6, 1.6, 0.4, 8.7, 1.2, 0.3, 4.5, 1.3, “</w:t>
-      </w:r>
-    </w:p>
-    <w:p>
-      <w:pPr>
-        <w:pStyle w:val="EPRINormal"/>
-        <w:ind w:left="720"/>
-        <w:rPr>
-          <w:rFonts w:ascii="Courier New" w:eastAsia="PalatinoLTStd-Roman" w:hAnsi="Courier New" w:cs="Courier New"/>
-          <w:sz w:val="20"/>
-        </w:rPr>
-      </w:pPr>
-      <w:r>
-        <w:rPr>
-          <w:rFonts w:ascii="Courier New" w:eastAsia="PalatinoLTStd-Roman" w:hAnsi="Courier New" w:cs="Courier New"/>
-          <w:sz w:val="20"/>
-        </w:rPr>
-        <w:t>Angle = [-75, 28, 156, 29, -91, 49, 54, 148, -57, -46</w:t>
-      </w:r>
-      <w:proofErr w:type="gramStart"/>
-      <w:r>
-        <w:rPr>
-          <w:rFonts w:ascii="Courier New" w:eastAsia="PalatinoLTStd-Roman" w:hAnsi="Courier New" w:cs="Courier New"/>
-          <w:sz w:val="20"/>
-        </w:rPr>
-        <w:t>, ]</w:t>
-      </w:r>
-      <w:proofErr w:type="gramEnd"/>
+        <w:t>Angle = [-75, 28, 156, 29, -91, 49, 54, 148, -57, -46, ]</w:t>
+      </w:r>
     </w:p>
     <w:p>
       <w:pPr>
@@ -5886,21 +5726,7 @@
         <w:rPr>
           <w:rFonts w:eastAsiaTheme="minorHAnsi"/>
         </w:rPr>
-        <w:t xml:space="preserve">All other harmonic sources must be set to </w:t>
-      </w:r>
-      <w:proofErr w:type="gramStart"/>
-      <w:r>
-        <w:rPr>
-          <w:rFonts w:eastAsiaTheme="minorHAnsi"/>
-        </w:rPr>
-        <w:t>zero</w:t>
-      </w:r>
-      <w:proofErr w:type="gramEnd"/>
-      <w:r>
-        <w:rPr>
-          <w:rFonts w:eastAsiaTheme="minorHAnsi"/>
-        </w:rPr>
-        <w:t xml:space="preserve"> so they don’t interfere with the frequency scan. Since all </w:t>
+        <w:t xml:space="preserve">All other harmonic sources must be set to zero so they don’t interfere with the frequency scan. Since all </w:t>
       </w:r>
       <w:r>
         <w:rPr>
@@ -5947,7 +5773,6 @@
         <w:t xml:space="preserve">    </w:t>
       </w:r>
       <w:proofErr w:type="spellStart"/>
-      <w:proofErr w:type="gramStart"/>
       <w:r>
         <w:rPr>
           <w:rFonts w:ascii="Courier New" w:eastAsiaTheme="minorHAnsi" w:hAnsi="Courier New" w:cs="Courier New"/>
@@ -5956,7 +5781,6 @@
         <w:t>Spectrum.DefaultLoad.NumHarm</w:t>
       </w:r>
       <w:proofErr w:type="spellEnd"/>
-      <w:proofErr w:type="gramEnd"/>
       <w:r>
         <w:rPr>
           <w:rFonts w:ascii="Courier New" w:eastAsiaTheme="minorHAnsi" w:hAnsi="Courier New" w:cs="Courier New"/>
@@ -6020,23 +5844,7 @@
           <w:rFonts w:ascii="Courier New" w:eastAsia="PalatinoLTStd-Roman" w:hAnsi="Courier New" w:cs="Courier New"/>
           <w:sz w:val="20"/>
         </w:rPr>
-        <w:t xml:space="preserve"> </w:t>
-      </w:r>
-      <w:proofErr w:type="gramStart"/>
-      <w:r>
-        <w:rPr>
-          <w:rFonts w:ascii="Courier New" w:eastAsia="PalatinoLTStd-Roman" w:hAnsi="Courier New" w:cs="Courier New"/>
-          <w:sz w:val="20"/>
-        </w:rPr>
-        <w:t>Spectrum..</w:t>
-      </w:r>
-      <w:proofErr w:type="gramEnd"/>
-      <w:r>
-        <w:rPr>
-          <w:rFonts w:ascii="Courier New" w:eastAsia="PalatinoLTStd-Roman" w:hAnsi="Courier New" w:cs="Courier New"/>
-          <w:sz w:val="20"/>
-        </w:rPr>
-        <w:t>* enabled=NO</w:t>
+        <w:t xml:space="preserve"> Spectrum..* enabled=NO</w:t>
       </w:r>
     </w:p>
     <w:p>
@@ -6199,7 +6007,6 @@
         </w:rPr>
         <w:t>2</w:t>
       </w:r>
-      <w:proofErr w:type="gramStart"/>
       <w:r>
         <w:rPr>
           <w:rFonts w:eastAsiaTheme="minorHAnsi"/>
@@ -6225,14 +6032,7 @@
         <w:rPr>
           <w:rFonts w:eastAsiaTheme="minorHAnsi"/>
         </w:rPr>
-        <w:t>harmonic</w:t>
-      </w:r>
-      <w:proofErr w:type="gramEnd"/>
-      <w:r>
-        <w:rPr>
-          <w:rFonts w:eastAsiaTheme="minorHAnsi"/>
-        </w:rPr>
-        <w:t xml:space="preserve">, and a zero-sequence relationship at the </w:t>
+        <w:t xml:space="preserve">harmonic, and a zero-sequence relationship at the </w:t>
       </w:r>
       <w:r>
         <w:rPr>
@@ -6434,19 +6234,20 @@
           <w:sz w:val="22"/>
           <w:szCs w:val="22"/>
         </w:rPr>
-        <w:t>Set Harmonics</w:t>
-      </w:r>
-      <w:proofErr w:type="gramStart"/>
-      <w:r>
+        <w:t>Set Harmonics=(1 5 7 11 13)</w:t>
+      </w:r>
+    </w:p>
+    <w:p>
+      <w:pPr>
+        <w:pStyle w:val="BodyText"/>
+        <w:ind w:left="720"/>
         <w:rPr>
           <w:rFonts w:ascii="Calibri" w:eastAsiaTheme="minorHAnsi" w:hAnsi="Calibri" w:cs="Calibri"/>
           <w:color w:val="000000"/>
           <w:sz w:val="22"/>
           <w:szCs w:val="22"/>
         </w:rPr>
-        <w:t>=(</w:t>
-      </w:r>
-      <w:proofErr w:type="gramEnd"/>
+      </w:pPr>
       <w:r>
         <w:rPr>
           <w:rFonts w:ascii="Calibri" w:eastAsiaTheme="minorHAnsi" w:hAnsi="Calibri" w:cs="Calibri"/>
@@ -6454,40 +6255,8 @@
           <w:sz w:val="22"/>
           <w:szCs w:val="22"/>
         </w:rPr>
-        <w:t>1 5 7 11 13)</w:t>
-      </w:r>
-    </w:p>
-    <w:p>
-      <w:pPr>
-        <w:pStyle w:val="BodyText"/>
-        <w:ind w:left="720"/>
-        <w:rPr>
-          <w:rFonts w:ascii="Calibri" w:eastAsiaTheme="minorHAnsi" w:hAnsi="Calibri" w:cs="Calibri"/>
-          <w:color w:val="000000"/>
-          <w:sz w:val="22"/>
-          <w:szCs w:val="22"/>
-        </w:rPr>
-      </w:pPr>
-      <w:r>
-        <w:rPr>
-          <w:rFonts w:ascii="Calibri" w:eastAsiaTheme="minorHAnsi" w:hAnsi="Calibri" w:cs="Calibri"/>
-          <w:color w:val="000000"/>
-          <w:sz w:val="22"/>
-          <w:szCs w:val="22"/>
-        </w:rPr>
-        <w:t xml:space="preserve">Set Harmonics = ALL  </w:t>
-      </w:r>
-      <w:proofErr w:type="gramStart"/>
-      <w:r>
-        <w:rPr>
-          <w:rFonts w:ascii="Calibri" w:eastAsiaTheme="minorHAnsi" w:hAnsi="Calibri" w:cs="Calibri"/>
-          <w:color w:val="000000"/>
-          <w:sz w:val="22"/>
-          <w:szCs w:val="22"/>
-        </w:rPr>
-        <w:t xml:space="preserve">   (</w:t>
-      </w:r>
-      <w:proofErr w:type="gramEnd"/>
+        <w:t>Set Harmonics = ALL     (</w:t>
+      </w:r>
       <w:r>
         <w:rPr>
           <w:rFonts w:ascii="Calibri" w:eastAsiaTheme="minorHAnsi" w:hAnsi="Calibri" w:cs="Calibri"/>
@@ -6954,10 +6723,14 @@
           <w:sz w:val="18"/>
           <w:szCs w:val="18"/>
         </w:rPr>
-        <w:t xml:space="preserve"> Buscoords.dat </w:t>
-      </w:r>
-      <w:proofErr w:type="gramStart"/>
-      <w:r>
+        <w:t xml:space="preserve"> Buscoords.dat   ! load in bus coordinates (must be local file)</w:t>
+      </w:r>
+    </w:p>
+    <w:p>
+      <w:pPr>
+        <w:pStyle w:val="BodyText"/>
+        <w:spacing w:after="0"/>
+        <w:ind w:left="720"/>
         <w:rPr>
           <w:rFonts w:ascii="Courier New" w:eastAsiaTheme="minorHAnsi" w:hAnsi="Courier New" w:cs="Courier New"/>
           <w:b/>
@@ -6966,10 +6739,13 @@
           <w:sz w:val="18"/>
           <w:szCs w:val="18"/>
         </w:rPr>
-        <w:t xml:space="preserve">  !</w:t>
-      </w:r>
-      <w:proofErr w:type="gramEnd"/>
-      <w:r>
+      </w:pPr>
+    </w:p>
+    <w:p>
+      <w:pPr>
+        <w:pStyle w:val="BodyText"/>
+        <w:spacing w:after="0"/>
+        <w:ind w:left="720"/>
         <w:rPr>
           <w:rFonts w:ascii="Courier New" w:eastAsiaTheme="minorHAnsi" w:hAnsi="Courier New" w:cs="Courier New"/>
           <w:b/>
@@ -6978,14 +6754,9 @@
           <w:sz w:val="18"/>
           <w:szCs w:val="18"/>
         </w:rPr>
-        <w:t xml:space="preserve"> load in bus coordinates (must be local file)</w:t>
-      </w:r>
-    </w:p>
-    <w:p>
-      <w:pPr>
-        <w:pStyle w:val="BodyText"/>
-        <w:spacing w:after="0"/>
-        <w:ind w:left="720"/>
+      </w:pPr>
+      <w:proofErr w:type="spellStart"/>
+      <w:r>
         <w:rPr>
           <w:rFonts w:ascii="Courier New" w:eastAsiaTheme="minorHAnsi" w:hAnsi="Courier New" w:cs="Courier New"/>
           <w:b/>
@@ -6994,13 +6765,10 @@
           <w:sz w:val="18"/>
           <w:szCs w:val="18"/>
         </w:rPr>
-      </w:pPr>
-    </w:p>
-    <w:p>
-      <w:pPr>
-        <w:pStyle w:val="BodyText"/>
-        <w:spacing w:after="0"/>
-        <w:ind w:left="720"/>
+        <w:t>Spectrum.DefaultLoad.NumHarm</w:t>
+      </w:r>
+      <w:proofErr w:type="spellEnd"/>
+      <w:r>
         <w:rPr>
           <w:rFonts w:ascii="Courier New" w:eastAsiaTheme="minorHAnsi" w:hAnsi="Courier New" w:cs="Courier New"/>
           <w:b/>
@@ -7009,10 +6777,14 @@
           <w:sz w:val="18"/>
           <w:szCs w:val="18"/>
         </w:rPr>
-      </w:pPr>
-      <w:proofErr w:type="spellStart"/>
-      <w:proofErr w:type="gramStart"/>
-      <w:r>
+        <w:t>=1   ! This effectively gets rid of LOAD harmonics</w:t>
+      </w:r>
+    </w:p>
+    <w:p>
+      <w:pPr>
+        <w:pStyle w:val="BodyText"/>
+        <w:spacing w:after="0"/>
+        <w:ind w:left="720"/>
         <w:rPr>
           <w:rFonts w:ascii="Courier New" w:eastAsiaTheme="minorHAnsi" w:hAnsi="Courier New" w:cs="Courier New"/>
           <w:b/>
@@ -7021,11 +6793,13 @@
           <w:sz w:val="18"/>
           <w:szCs w:val="18"/>
         </w:rPr>
-        <w:t>Spectrum.DefaultLoad.NumHarm</w:t>
-      </w:r>
-      <w:proofErr w:type="spellEnd"/>
-      <w:proofErr w:type="gramEnd"/>
-      <w:r>
+      </w:pPr>
+    </w:p>
+    <w:p>
+      <w:pPr>
+        <w:pStyle w:val="BodyText"/>
+        <w:spacing w:after="0"/>
+        <w:ind w:left="720"/>
         <w:rPr>
           <w:rFonts w:ascii="Courier New" w:eastAsiaTheme="minorHAnsi" w:hAnsi="Courier New" w:cs="Courier New"/>
           <w:b/>
@@ -7034,14 +6808,8 @@
           <w:sz w:val="18"/>
           <w:szCs w:val="18"/>
         </w:rPr>
-        <w:t>=1   ! This effectively gets rid of LOAD harmonics</w:t>
-      </w:r>
-    </w:p>
-    <w:p>
-      <w:pPr>
-        <w:pStyle w:val="BodyText"/>
-        <w:spacing w:after="0"/>
-        <w:ind w:left="720"/>
+      </w:pPr>
+      <w:r>
         <w:rPr>
           <w:rFonts w:ascii="Courier New" w:eastAsiaTheme="minorHAnsi" w:hAnsi="Courier New" w:cs="Courier New"/>
           <w:b/>
@@ -7050,7 +6818,8 @@
           <w:sz w:val="18"/>
           <w:szCs w:val="18"/>
         </w:rPr>
-      </w:pPr>
+        <w:t>// Define a spectrum for the scan source</w:t>
+      </w:r>
     </w:p>
     <w:p>
       <w:pPr>
@@ -7075,14 +6844,10 @@
           <w:sz w:val="18"/>
           <w:szCs w:val="18"/>
         </w:rPr>
-        <w:t>// Define a spectrum for the scan source</w:t>
-      </w:r>
-    </w:p>
-    <w:p>
-      <w:pPr>
-        <w:pStyle w:val="BodyText"/>
-        <w:spacing w:after="0"/>
-        <w:ind w:left="720"/>
+        <w:t xml:space="preserve">New </w:t>
+      </w:r>
+      <w:proofErr w:type="spellStart"/>
+      <w:r>
         <w:rPr>
           <w:rFonts w:ascii="Courier New" w:eastAsiaTheme="minorHAnsi" w:hAnsi="Courier New" w:cs="Courier New"/>
           <w:b/>
@@ -7091,7 +6856,9 @@
           <w:sz w:val="18"/>
           <w:szCs w:val="18"/>
         </w:rPr>
-      </w:pPr>
+        <w:t>spectrum.Scanspec</w:t>
+      </w:r>
+      <w:proofErr w:type="spellEnd"/>
       <w:r>
         <w:rPr>
           <w:rFonts w:ascii="Courier New" w:eastAsiaTheme="minorHAnsi" w:hAnsi="Courier New" w:cs="Courier New"/>
@@ -7101,10 +6868,9 @@
           <w:sz w:val="18"/>
           <w:szCs w:val="18"/>
         </w:rPr>
-        <w:t xml:space="preserve">New </w:t>
+        <w:t xml:space="preserve"> </w:t>
       </w:r>
       <w:proofErr w:type="spellStart"/>
-      <w:proofErr w:type="gramStart"/>
       <w:r>
         <w:rPr>
           <w:rFonts w:ascii="Courier New" w:eastAsiaTheme="minorHAnsi" w:hAnsi="Courier New" w:cs="Courier New"/>
@@ -7114,10 +6880,9 @@
           <w:sz w:val="18"/>
           <w:szCs w:val="18"/>
         </w:rPr>
-        <w:t>spectrum.Scanspec</w:t>
+        <w:t>numharm</w:t>
       </w:r>
       <w:proofErr w:type="spellEnd"/>
-      <w:proofErr w:type="gramEnd"/>
       <w:r>
         <w:rPr>
           <w:rFonts w:ascii="Courier New" w:eastAsiaTheme="minorHAnsi" w:hAnsi="Courier New" w:cs="Courier New"/>
@@ -7127,10 +6892,14 @@
           <w:sz w:val="18"/>
           <w:szCs w:val="18"/>
         </w:rPr>
-        <w:t xml:space="preserve"> </w:t>
-      </w:r>
-      <w:proofErr w:type="spellStart"/>
-      <w:r>
+        <w:t>=188 harmonic=(1.083333333,1.166666667,1.25,1.333333333,1.416666667,1.5,1.583333333,1.666666667,1.75,1.833333333,1.916666667,2,2.083333333,2.166666667,2.25,2.333333333,2.416666667,2.5,2.583333333,2.666666667,2.75,2.833333333,2.916666667,3,3.083333333,3.166666667,3.25,3.333333333,3.416666667,3.5,3.583333333,3.666666667,3.75,3.833333333,3.916666667,4,4.083333333,4.166666667,4.25,4.333333333,4.416666667,4.5,4.583333333,4.666666667,4.75,4.833333333,4.916666667,5,5.083333333,5.166666667,5.25,5.333333333,5.416666667,5.5,5.583333333,5.666666667,5.75,5.833333333,5.916666667,6,6.083333333,6.166666667,6.25,6.333333333,6.416666667,6.5,6.583333333,6.666666667,6.75,6.833333333,6.916666667,7,7.083333333,7.166666667,7.25,7.333333333,7.416666667,7.5,7.583333333,7.666666667,7.75,7.833333333,7.916666667,8,8.083333333,8.166666667,8.25,8.333333333,8.416666667,8.5,8.583333333,8.666666667,8.75,8.833333333,8.916666667,9,9.083333333,9.166666667,9.25,9.333333333,9.416666667,9.5,9.583333333,9.666666667,9.75,9.833333333,9.916666667,10,10.08333333,10.16666667,10.25,10.33333333,10.41666667,10.5,10.58333333,10.66666667,10.75,10.83333333,10.91666667,11,11.08333333,11.16666667,11.25,11.33333333,11.41666667,11.5,11.58333333,11.66666667,11.75,11.83333333,11.91666667,12,12.08333333,12.16666667,12.25,12.33333333,12.41666667,12.5,12.58333333,12.66666667,12.75,12.83333333,12.91666667,13,13.08333333,13.16666667,13.25,13.33333333,13.41666667,13.5,13.58333333,13.66666667,13.75,13.83333333,13.91666667,14,14.08333333,14.16666667,14.25,14.33333333,14.41666667,14.5,14.58333333,14.66666667,14.75,14.83333333,14.91666667,15,15.08333333,15.16666667,15.25,15.33333333,15.41666667,15.5,15.58333333,15.66666667,15.75,15.83333333,15.91666667,16,16.08333333,16.16666667,16.25,16.33333333,16.41666667,16.5,16.58333333,16.66666667)</w:t>
+      </w:r>
+    </w:p>
+    <w:p>
+      <w:pPr>
+        <w:pStyle w:val="BodyText"/>
+        <w:spacing w:after="0"/>
+        <w:ind w:left="720"/>
         <w:rPr>
           <w:rFonts w:ascii="Courier New" w:eastAsiaTheme="minorHAnsi" w:hAnsi="Courier New" w:cs="Courier New"/>
           <w:b/>
@@ -7139,9 +6908,7 @@
           <w:sz w:val="18"/>
           <w:szCs w:val="18"/>
         </w:rPr>
-        <w:t>numharm</w:t>
-      </w:r>
-      <w:proofErr w:type="spellEnd"/>
+      </w:pPr>
       <w:r>
         <w:rPr>
           <w:rFonts w:ascii="Courier New" w:eastAsiaTheme="minorHAnsi" w:hAnsi="Courier New" w:cs="Courier New"/>
@@ -7151,7 +6918,7 @@
           <w:sz w:val="18"/>
           <w:szCs w:val="18"/>
         </w:rPr>
-        <w:t>=1000 csvfile=ScanSpectrum.csv</w:t>
+        <w:t>~ %mag=(100,100,100,100,100,100,100,100,100,100,100,100,100,100,100,100,100,100,100,100,100,100,100,100,100,100,100,100,100,100,100,100,100,100,100,100,100,100,100,100,100,100,100,100,100,100,100,100,100,100,100,100,100,100,100,100,100,100,100,100,100,100,100,100,100,100,100,100,100,100,100,100,100,100,100,100,100,100,100,100,100,100,100,100,100,100,100,100,100,100,100,100,100,100,100,100,100,100,100,100,100,100,100,100,100,100,100,100,100,100,100,100,100,100,100,100,100,100,100,100,100,100,100,100,100,100,100,100,100,100,100,100,100,100,100,100,100,100,100,100,100,100,100,100,100,100,100,100,100,100,100,100,100,100,100,100,100,100,100,100,100,100,100,100,100,100,100,100,100,100,100,100,100,100,100,100,100,100,100,100,100,100,100,100,100,100,100,100)</w:t>
       </w:r>
     </w:p>
     <w:p>
@@ -7168,12 +6935,7 @@
           <w:szCs w:val="18"/>
         </w:rPr>
       </w:pPr>
-    </w:p>
-    <w:p>
-      <w:pPr>
-        <w:pStyle w:val="BodyText"/>
-        <w:spacing w:after="0"/>
-        <w:ind w:left="720"/>
+      <w:r>
         <w:rPr>
           <w:rFonts w:ascii="Courier New" w:eastAsiaTheme="minorHAnsi" w:hAnsi="Courier New" w:cs="Courier New"/>
           <w:b/>
@@ -7182,8 +6944,14 @@
           <w:sz w:val="18"/>
           <w:szCs w:val="18"/>
         </w:rPr>
-      </w:pPr>
-      <w:r>
+        <w:t>~ angle=(0,0,0,0,0,0,0,0,0,0,0,0,0,0,0,0,0,0,0,0,0,0,0,0,0,0,0,0,0,0,0,0,0,0,0,0,0,0,0,0,0,0,0,0,0,0,0,0,0,0,0,0,0,0,0,0,0,0,0,0,0,0,0,0,0,0,0,0,0,0,0,0,0,0,0,0,0,0,0,0,0,0,0,0,0,0,0,0,0,0,0,0,0,0,0,0,0,0,0,0,0,0,0,0,0,0,0,0,0,0,0,0,0,0,0,0,0,0,0,0,0,0,0,0,0,0,0,0,0,0,0,0,0,0,0,0,0,0,0,0,0,0,0,0,0,0,0,0,0,0,0,0,0,0,0,0,0,0,0,0,0,0,0,0,0,0,0,0,0,0,0,0,0,0,0,0,0,0,0,0,0,0,0,0,0,0,0,0)</w:t>
+      </w:r>
+    </w:p>
+    <w:p>
+      <w:pPr>
+        <w:pStyle w:val="BodyText"/>
+        <w:spacing w:after="0"/>
+        <w:ind w:left="720"/>
         <w:rPr>
           <w:rFonts w:ascii="Courier New" w:eastAsiaTheme="minorHAnsi" w:hAnsi="Courier New" w:cs="Courier New"/>
           <w:b/>
@@ -7192,8 +6960,7 @@
           <w:sz w:val="18"/>
           <w:szCs w:val="18"/>
         </w:rPr>
-        <w:t>// Put a Monitor to capture the results</w:t>
-      </w:r>
+      </w:pPr>
     </w:p>
     <w:p>
       <w:pPr>
@@ -7218,10 +6985,14 @@
           <w:sz w:val="18"/>
           <w:szCs w:val="18"/>
         </w:rPr>
-        <w:t xml:space="preserve">New </w:t>
-      </w:r>
-      <w:proofErr w:type="spellStart"/>
-      <w:r>
+        <w:t>// Put a Monitor to capture the results</w:t>
+      </w:r>
+    </w:p>
+    <w:p>
+      <w:pPr>
+        <w:pStyle w:val="BodyText"/>
+        <w:spacing w:after="0"/>
+        <w:ind w:left="720"/>
         <w:rPr>
           <w:rFonts w:ascii="Courier New" w:eastAsiaTheme="minorHAnsi" w:hAnsi="Courier New" w:cs="Courier New"/>
           <w:b/>
@@ -7230,9 +7001,7 @@
           <w:sz w:val="18"/>
           <w:szCs w:val="18"/>
         </w:rPr>
-        <w:t>Monitor.Mscan</w:t>
-      </w:r>
-      <w:proofErr w:type="spellEnd"/>
+      </w:pPr>
       <w:r>
         <w:rPr>
           <w:rFonts w:ascii="Courier New" w:eastAsiaTheme="minorHAnsi" w:hAnsi="Courier New" w:cs="Courier New"/>
@@ -7242,14 +7011,10 @@
           <w:sz w:val="18"/>
           <w:szCs w:val="18"/>
         </w:rPr>
-        <w:t xml:space="preserve"> Line.l84 1</w:t>
-      </w:r>
-    </w:p>
-    <w:p>
-      <w:pPr>
-        <w:pStyle w:val="BodyText"/>
-        <w:spacing w:after="0"/>
-        <w:ind w:left="720"/>
+        <w:t xml:space="preserve">New </w:t>
+      </w:r>
+      <w:proofErr w:type="spellStart"/>
+      <w:r>
         <w:rPr>
           <w:rFonts w:ascii="Courier New" w:eastAsiaTheme="minorHAnsi" w:hAnsi="Courier New" w:cs="Courier New"/>
           <w:b/>
@@ -7258,13 +7023,10 @@
           <w:sz w:val="18"/>
           <w:szCs w:val="18"/>
         </w:rPr>
-      </w:pPr>
-    </w:p>
-    <w:p>
-      <w:pPr>
-        <w:pStyle w:val="BodyText"/>
-        <w:spacing w:after="0"/>
-        <w:ind w:left="720"/>
+        <w:t>Monitor.Mscan</w:t>
+      </w:r>
+      <w:proofErr w:type="spellEnd"/>
+      <w:r>
         <w:rPr>
           <w:rFonts w:ascii="Courier New" w:eastAsiaTheme="minorHAnsi" w:hAnsi="Courier New" w:cs="Courier New"/>
           <w:b/>
@@ -7273,8 +7035,14 @@
           <w:sz w:val="18"/>
           <w:szCs w:val="18"/>
         </w:rPr>
-      </w:pPr>
-      <w:r>
+        <w:t xml:space="preserve"> Line.l84 1</w:t>
+      </w:r>
+    </w:p>
+    <w:p>
+      <w:pPr>
+        <w:pStyle w:val="BodyText"/>
+        <w:spacing w:after="0"/>
+        <w:ind w:left="720"/>
         <w:rPr>
           <w:rFonts w:ascii="Courier New" w:eastAsiaTheme="minorHAnsi" w:hAnsi="Courier New" w:cs="Courier New"/>
           <w:b/>
@@ -7283,8 +7051,7 @@
           <w:sz w:val="18"/>
           <w:szCs w:val="18"/>
         </w:rPr>
-        <w:t xml:space="preserve">// Define a positive-sequence (the default) 1-A 3-ph current source </w:t>
-      </w:r>
+      </w:pPr>
     </w:p>
     <w:p>
       <w:pPr>
@@ -7309,10 +7076,14 @@
           <w:sz w:val="18"/>
           <w:szCs w:val="18"/>
         </w:rPr>
-        <w:t xml:space="preserve">New </w:t>
-      </w:r>
-      <w:proofErr w:type="spellStart"/>
-      <w:r>
+        <w:t xml:space="preserve">// Define a positive-sequence (the default) 1-A 3-ph current source </w:t>
+      </w:r>
+    </w:p>
+    <w:p>
+      <w:pPr>
+        <w:pStyle w:val="BodyText"/>
+        <w:spacing w:after="0"/>
+        <w:ind w:left="720"/>
         <w:rPr>
           <w:rFonts w:ascii="Courier New" w:eastAsiaTheme="minorHAnsi" w:hAnsi="Courier New" w:cs="Courier New"/>
           <w:b/>
@@ -7321,9 +7092,7 @@
           <w:sz w:val="18"/>
           <w:szCs w:val="18"/>
         </w:rPr>
-        <w:t>Isource.scansource</w:t>
-      </w:r>
-      <w:proofErr w:type="spellEnd"/>
+      </w:pPr>
       <w:r>
         <w:rPr>
           <w:rFonts w:ascii="Courier New" w:eastAsiaTheme="minorHAnsi" w:hAnsi="Courier New" w:cs="Courier New"/>
@@ -7333,8 +7102,9 @@
           <w:sz w:val="18"/>
           <w:szCs w:val="18"/>
         </w:rPr>
-        <w:t xml:space="preserve"> bus1=83 </w:t>
-      </w:r>
+        <w:t xml:space="preserve">New </w:t>
+      </w:r>
+      <w:proofErr w:type="spellStart"/>
       <w:r>
         <w:rPr>
           <w:rFonts w:ascii="Courier New" w:eastAsiaTheme="minorHAnsi" w:hAnsi="Courier New" w:cs="Courier New"/>
@@ -7343,10 +7113,10 @@
           <w:color w:val="000000"/>
           <w:sz w:val="18"/>
           <w:szCs w:val="18"/>
-          <w:highlight w:val="yellow"/>
-        </w:rPr>
-        <w:t>amps=1</w:t>
-      </w:r>
+        </w:rPr>
+        <w:t>Isource.scansource</w:t>
+      </w:r>
+      <w:proofErr w:type="spellEnd"/>
       <w:r>
         <w:rPr>
           <w:rFonts w:ascii="Courier New" w:eastAsiaTheme="minorHAnsi" w:hAnsi="Courier New" w:cs="Courier New"/>
@@ -7356,7 +7126,7 @@
           <w:sz w:val="18"/>
           <w:szCs w:val="18"/>
         </w:rPr>
-        <w:t xml:space="preserve"> spectrum=</w:t>
+        <w:t xml:space="preserve"> bus1=83 amps=1 spectrum=</w:t>
       </w:r>
       <w:proofErr w:type="spellStart"/>
       <w:r>
@@ -7421,10 +7191,14 @@
           <w:sz w:val="18"/>
           <w:szCs w:val="18"/>
         </w:rPr>
-        <w:t xml:space="preserve">solve  </w:t>
-      </w:r>
-      <w:proofErr w:type="gramStart"/>
-      <w:r>
+        <w:t>solve    ! solve the power flow</w:t>
+      </w:r>
+    </w:p>
+    <w:p>
+      <w:pPr>
+        <w:pStyle w:val="BodyText"/>
+        <w:spacing w:after="0"/>
+        <w:ind w:left="720"/>
         <w:rPr>
           <w:rFonts w:ascii="Courier New" w:eastAsiaTheme="minorHAnsi" w:hAnsi="Courier New" w:cs="Courier New"/>
           <w:b/>
@@ -7433,10 +7207,13 @@
           <w:sz w:val="18"/>
           <w:szCs w:val="18"/>
         </w:rPr>
-        <w:t xml:space="preserve">  !</w:t>
-      </w:r>
-      <w:proofErr w:type="gramEnd"/>
-      <w:r>
+      </w:pPr>
+    </w:p>
+    <w:p>
+      <w:pPr>
+        <w:pStyle w:val="BodyText"/>
+        <w:spacing w:after="0"/>
+        <w:ind w:left="720"/>
         <w:rPr>
           <w:rFonts w:ascii="Courier New" w:eastAsiaTheme="minorHAnsi" w:hAnsi="Courier New" w:cs="Courier New"/>
           <w:b/>
@@ -7445,14 +7222,8 @@
           <w:sz w:val="18"/>
           <w:szCs w:val="18"/>
         </w:rPr>
-        <w:t xml:space="preserve"> solve the power flow</w:t>
-      </w:r>
-    </w:p>
-    <w:p>
-      <w:pPr>
-        <w:pStyle w:val="BodyText"/>
-        <w:spacing w:after="0"/>
-        <w:ind w:left="720"/>
+      </w:pPr>
+      <w:r>
         <w:rPr>
           <w:rFonts w:ascii="Courier New" w:eastAsiaTheme="minorHAnsi" w:hAnsi="Courier New" w:cs="Courier New"/>
           <w:b/>
@@ -7461,13 +7232,10 @@
           <w:sz w:val="18"/>
           <w:szCs w:val="18"/>
         </w:rPr>
-      </w:pPr>
-    </w:p>
-    <w:p>
-      <w:pPr>
-        <w:pStyle w:val="BodyText"/>
-        <w:spacing w:after="0"/>
-        <w:ind w:left="720"/>
+        <w:t xml:space="preserve">// add a marker to the circuit plot to show the </w:t>
+      </w:r>
+      <w:proofErr w:type="spellStart"/>
+      <w:r>
         <w:rPr>
           <w:rFonts w:ascii="Courier New" w:eastAsiaTheme="minorHAnsi" w:hAnsi="Courier New" w:cs="Courier New"/>
           <w:b/>
@@ -7476,7 +7244,9 @@
           <w:sz w:val="18"/>
           <w:szCs w:val="18"/>
         </w:rPr>
-      </w:pPr>
+        <w:t>Isource</w:t>
+      </w:r>
+      <w:proofErr w:type="spellEnd"/>
       <w:r>
         <w:rPr>
           <w:rFonts w:ascii="Courier New" w:eastAsiaTheme="minorHAnsi" w:hAnsi="Courier New" w:cs="Courier New"/>
@@ -7486,10 +7256,14 @@
           <w:sz w:val="18"/>
           <w:szCs w:val="18"/>
         </w:rPr>
-        <w:t xml:space="preserve">// add a marker to the circuit plot to show the </w:t>
-      </w:r>
-      <w:proofErr w:type="spellStart"/>
-      <w:r>
+        <w:t xml:space="preserve"> location</w:t>
+      </w:r>
+    </w:p>
+    <w:p>
+      <w:pPr>
+        <w:pStyle w:val="BodyText"/>
+        <w:spacing w:after="0"/>
+        <w:ind w:left="720"/>
         <w:rPr>
           <w:rFonts w:ascii="Courier New" w:eastAsiaTheme="minorHAnsi" w:hAnsi="Courier New" w:cs="Courier New"/>
           <w:b/>
@@ -7498,9 +7272,8 @@
           <w:sz w:val="18"/>
           <w:szCs w:val="18"/>
         </w:rPr>
-        <w:t>Isource</w:t>
-      </w:r>
-      <w:proofErr w:type="spellEnd"/>
+      </w:pPr>
+      <w:proofErr w:type="spellStart"/>
       <w:r>
         <w:rPr>
           <w:rFonts w:ascii="Courier New" w:eastAsiaTheme="minorHAnsi" w:hAnsi="Courier New" w:cs="Courier New"/>
@@ -7510,14 +7283,10 @@
           <w:sz w:val="18"/>
           <w:szCs w:val="18"/>
         </w:rPr>
-        <w:t xml:space="preserve"> location</w:t>
-      </w:r>
-    </w:p>
-    <w:p>
-      <w:pPr>
-        <w:pStyle w:val="BodyText"/>
-        <w:spacing w:after="0"/>
-        <w:ind w:left="720"/>
+        <w:t>ClearBusMarkers</w:t>
+      </w:r>
+      <w:proofErr w:type="spellEnd"/>
+      <w:r>
         <w:rPr>
           <w:rFonts w:ascii="Courier New" w:eastAsiaTheme="minorHAnsi" w:hAnsi="Courier New" w:cs="Courier New"/>
           <w:b/>
@@ -7526,9 +7295,14 @@
           <w:sz w:val="18"/>
           <w:szCs w:val="18"/>
         </w:rPr>
-      </w:pPr>
-      <w:proofErr w:type="spellStart"/>
-      <w:r>
+        <w:t xml:space="preserve">    !...Clears any previous bus markers</w:t>
+      </w:r>
+    </w:p>
+    <w:p>
+      <w:pPr>
+        <w:pStyle w:val="BodyText"/>
+        <w:spacing w:after="0"/>
+        <w:ind w:left="720"/>
         <w:rPr>
           <w:rFonts w:ascii="Courier New" w:eastAsiaTheme="minorHAnsi" w:hAnsi="Courier New" w:cs="Courier New"/>
           <w:b/>
@@ -7537,9 +7311,8 @@
           <w:sz w:val="18"/>
           <w:szCs w:val="18"/>
         </w:rPr>
-        <w:t>ClearBusMarkers</w:t>
-      </w:r>
-      <w:proofErr w:type="spellEnd"/>
+      </w:pPr>
+      <w:proofErr w:type="spellStart"/>
       <w:r>
         <w:rPr>
           <w:rFonts w:ascii="Courier New" w:eastAsiaTheme="minorHAnsi" w:hAnsi="Courier New" w:cs="Courier New"/>
@@ -7549,9 +7322,9 @@
           <w:sz w:val="18"/>
           <w:szCs w:val="18"/>
         </w:rPr>
-        <w:t xml:space="preserve">   </w:t>
-      </w:r>
-      <w:proofErr w:type="gramStart"/>
+        <w:t>AddBusMarker</w:t>
+      </w:r>
+      <w:proofErr w:type="spellEnd"/>
       <w:r>
         <w:rPr>
           <w:rFonts w:ascii="Courier New" w:eastAsiaTheme="minorHAnsi" w:hAnsi="Courier New" w:cs="Courier New"/>
@@ -7561,10 +7334,14 @@
           <w:sz w:val="18"/>
           <w:szCs w:val="18"/>
         </w:rPr>
-        <w:t xml:space="preserve"> !...</w:t>
-      </w:r>
-      <w:proofErr w:type="gramEnd"/>
-      <w:r>
+        <w:t xml:space="preserve"> Bus=83 code=15 color=Red size=4</w:t>
+      </w:r>
+    </w:p>
+    <w:p>
+      <w:pPr>
+        <w:pStyle w:val="BodyText"/>
+        <w:spacing w:after="0"/>
+        <w:ind w:left="720"/>
         <w:rPr>
           <w:rFonts w:ascii="Courier New" w:eastAsiaTheme="minorHAnsi" w:hAnsi="Courier New" w:cs="Courier New"/>
           <w:b/>
@@ -7573,8 +7350,7 @@
           <w:sz w:val="18"/>
           <w:szCs w:val="18"/>
         </w:rPr>
-        <w:t>Clears any previous bus markers</w:t>
-      </w:r>
+      </w:pPr>
     </w:p>
     <w:p>
       <w:pPr>
@@ -7590,7 +7366,6 @@
           <w:szCs w:val="18"/>
         </w:rPr>
       </w:pPr>
-      <w:proofErr w:type="spellStart"/>
       <w:r>
         <w:rPr>
           <w:rFonts w:ascii="Courier New" w:eastAsiaTheme="minorHAnsi" w:hAnsi="Courier New" w:cs="Courier New"/>
@@ -7600,10 +7375,14 @@
           <w:sz w:val="18"/>
           <w:szCs w:val="18"/>
         </w:rPr>
-        <w:t>AddBusMarker</w:t>
-      </w:r>
-      <w:proofErr w:type="spellEnd"/>
-      <w:r>
+        <w:t>// Create the circuit plot</w:t>
+      </w:r>
+    </w:p>
+    <w:p>
+      <w:pPr>
+        <w:pStyle w:val="BodyText"/>
+        <w:spacing w:after="0"/>
+        <w:ind w:left="720"/>
         <w:rPr>
           <w:rFonts w:ascii="Courier New" w:eastAsiaTheme="minorHAnsi" w:hAnsi="Courier New" w:cs="Courier New"/>
           <w:b/>
@@ -7612,14 +7391,8 @@
           <w:sz w:val="18"/>
           <w:szCs w:val="18"/>
         </w:rPr>
-        <w:t xml:space="preserve"> Bus=83 code=15 color=Red size=4</w:t>
-      </w:r>
-    </w:p>
-    <w:p>
-      <w:pPr>
-        <w:pStyle w:val="BodyText"/>
-        <w:spacing w:after="0"/>
-        <w:ind w:left="720"/>
+      </w:pPr>
+      <w:r>
         <w:rPr>
           <w:rFonts w:ascii="Courier New" w:eastAsiaTheme="minorHAnsi" w:hAnsi="Courier New" w:cs="Courier New"/>
           <w:b/>
@@ -7628,7 +7401,8 @@
           <w:sz w:val="18"/>
           <w:szCs w:val="18"/>
         </w:rPr>
-      </w:pPr>
+        <w:t>Plot Circuit Power Max=1000 dots=n labels=n  C1=Blue  1ph=3</w:t>
+      </w:r>
     </w:p>
     <w:p>
       <w:pPr>
@@ -7644,7 +7418,12 @@
           <w:szCs w:val="18"/>
         </w:rPr>
       </w:pPr>
-      <w:r>
+    </w:p>
+    <w:p>
+      <w:pPr>
+        <w:pStyle w:val="BodyText"/>
+        <w:spacing w:after="0"/>
+        <w:ind w:left="720"/>
         <w:rPr>
           <w:rFonts w:ascii="Courier New" w:eastAsiaTheme="minorHAnsi" w:hAnsi="Courier New" w:cs="Courier New"/>
           <w:b/>
@@ -7653,14 +7432,8 @@
           <w:sz w:val="18"/>
           <w:szCs w:val="18"/>
         </w:rPr>
-        <w:t>// Create the circuit plot</w:t>
-      </w:r>
-    </w:p>
-    <w:p>
-      <w:pPr>
-        <w:pStyle w:val="BodyText"/>
-        <w:spacing w:after="0"/>
-        <w:ind w:left="720"/>
+      </w:pPr>
+      <w:r>
         <w:rPr>
           <w:rFonts w:ascii="Courier New" w:eastAsiaTheme="minorHAnsi" w:hAnsi="Courier New" w:cs="Courier New"/>
           <w:b/>
@@ -7669,8 +7442,14 @@
           <w:sz w:val="18"/>
           <w:szCs w:val="18"/>
         </w:rPr>
-      </w:pPr>
-      <w:r>
+        <w:t>solve mode=harmonics  ! do the harmonic solutions</w:t>
+      </w:r>
+    </w:p>
+    <w:p>
+      <w:pPr>
+        <w:pStyle w:val="BodyText"/>
+        <w:spacing w:after="0"/>
+        <w:ind w:left="720"/>
         <w:rPr>
           <w:rFonts w:ascii="Courier New" w:eastAsiaTheme="minorHAnsi" w:hAnsi="Courier New" w:cs="Courier New"/>
           <w:b/>
@@ -7679,9 +7458,7 @@
           <w:sz w:val="18"/>
           <w:szCs w:val="18"/>
         </w:rPr>
-        <w:t>Plot Circuit Power Max=1000 dots=n labels=</w:t>
-      </w:r>
-      <w:proofErr w:type="gramStart"/>
+      </w:pPr>
       <w:r>
         <w:rPr>
           <w:rFonts w:ascii="Courier New" w:eastAsiaTheme="minorHAnsi" w:hAnsi="Courier New" w:cs="Courier New"/>
@@ -7691,9 +7468,9 @@
           <w:sz w:val="18"/>
           <w:szCs w:val="18"/>
         </w:rPr>
-        <w:t>n  C</w:t>
-      </w:r>
-      <w:proofErr w:type="gramEnd"/>
+        <w:t xml:space="preserve">show </w:t>
+      </w:r>
+      <w:proofErr w:type="spellStart"/>
       <w:r>
         <w:rPr>
           <w:rFonts w:ascii="Courier New" w:eastAsiaTheme="minorHAnsi" w:hAnsi="Courier New" w:cs="Courier New"/>
@@ -7703,14 +7480,10 @@
           <w:sz w:val="18"/>
           <w:szCs w:val="18"/>
         </w:rPr>
-        <w:t>1=Blue  1ph=3</w:t>
-      </w:r>
-    </w:p>
-    <w:p>
-      <w:pPr>
-        <w:pStyle w:val="BodyText"/>
-        <w:spacing w:after="0"/>
-        <w:ind w:left="720"/>
+        <w:t>mon</w:t>
+      </w:r>
+      <w:proofErr w:type="spellEnd"/>
+      <w:r>
         <w:rPr>
           <w:rFonts w:ascii="Courier New" w:eastAsiaTheme="minorHAnsi" w:hAnsi="Courier New" w:cs="Courier New"/>
           <w:b/>
@@ -7719,13 +7492,10 @@
           <w:sz w:val="18"/>
           <w:szCs w:val="18"/>
         </w:rPr>
-      </w:pPr>
-    </w:p>
-    <w:p>
-      <w:pPr>
-        <w:pStyle w:val="BodyText"/>
-        <w:spacing w:after="0"/>
-        <w:ind w:left="720"/>
+        <w:t xml:space="preserve"> </w:t>
+      </w:r>
+      <w:proofErr w:type="spellStart"/>
+      <w:r>
         <w:rPr>
           <w:rFonts w:ascii="Courier New" w:eastAsiaTheme="minorHAnsi" w:hAnsi="Courier New" w:cs="Courier New"/>
           <w:b/>
@@ -7734,7 +7504,9 @@
           <w:sz w:val="18"/>
           <w:szCs w:val="18"/>
         </w:rPr>
-      </w:pPr>
+        <w:t>mscan</w:t>
+      </w:r>
+      <w:proofErr w:type="spellEnd"/>
       <w:r>
         <w:rPr>
           <w:rFonts w:ascii="Courier New" w:eastAsiaTheme="minorHAnsi" w:hAnsi="Courier New" w:cs="Courier New"/>
@@ -7744,10 +7516,14 @@
           <w:sz w:val="18"/>
           <w:szCs w:val="18"/>
         </w:rPr>
-        <w:t>solve mode=</w:t>
-      </w:r>
-      <w:proofErr w:type="gramStart"/>
-      <w:r>
+        <w:t xml:space="preserve">  ! show the results</w:t>
+      </w:r>
+    </w:p>
+    <w:p>
+      <w:pPr>
+        <w:pStyle w:val="BodyText"/>
+        <w:spacing w:after="0"/>
+        <w:ind w:left="720"/>
         <w:rPr>
           <w:rFonts w:ascii="Courier New" w:eastAsiaTheme="minorHAnsi" w:hAnsi="Courier New" w:cs="Courier New"/>
           <w:b/>
@@ -7756,9 +7532,7 @@
           <w:sz w:val="18"/>
           <w:szCs w:val="18"/>
         </w:rPr>
-        <w:t>harmonics  !</w:t>
-      </w:r>
-      <w:proofErr w:type="gramEnd"/>
+      </w:pPr>
       <w:r>
         <w:rPr>
           <w:rFonts w:ascii="Courier New" w:eastAsiaTheme="minorHAnsi" w:hAnsi="Courier New" w:cs="Courier New"/>
@@ -7768,14 +7542,11 @@
           <w:sz w:val="18"/>
           <w:szCs w:val="18"/>
         </w:rPr>
-        <w:t xml:space="preserve"> do the harmonic solutions</w:t>
-      </w:r>
-    </w:p>
-    <w:p>
-      <w:pPr>
-        <w:pStyle w:val="BodyText"/>
-        <w:spacing w:after="0"/>
-        <w:ind w:left="720"/>
+        <w:lastRenderedPageBreak/>
+        <w:t xml:space="preserve">Export monitors </w:t>
+      </w:r>
+      <w:proofErr w:type="spellStart"/>
+      <w:r>
         <w:rPr>
           <w:rFonts w:ascii="Courier New" w:eastAsiaTheme="minorHAnsi" w:hAnsi="Courier New" w:cs="Courier New"/>
           <w:b/>
@@ -7784,8 +7555,15 @@
           <w:sz w:val="18"/>
           <w:szCs w:val="18"/>
         </w:rPr>
-      </w:pPr>
-      <w:r>
+        <w:t>mscan</w:t>
+      </w:r>
+      <w:proofErr w:type="spellEnd"/>
+    </w:p>
+    <w:p>
+      <w:pPr>
+        <w:pStyle w:val="BodyText"/>
+        <w:spacing w:after="0"/>
+        <w:ind w:left="720"/>
         <w:rPr>
           <w:rFonts w:ascii="Courier New" w:eastAsiaTheme="minorHAnsi" w:hAnsi="Courier New" w:cs="Courier New"/>
           <w:b/>
@@ -7794,10 +7572,13 @@
           <w:sz w:val="18"/>
           <w:szCs w:val="18"/>
         </w:rPr>
-        <w:t xml:space="preserve">show </w:t>
-      </w:r>
-      <w:proofErr w:type="spellStart"/>
-      <w:r>
+      </w:pPr>
+    </w:p>
+    <w:p>
+      <w:pPr>
+        <w:pStyle w:val="BodyText"/>
+        <w:spacing w:after="0"/>
+        <w:ind w:left="720"/>
         <w:rPr>
           <w:rFonts w:ascii="Courier New" w:eastAsiaTheme="minorHAnsi" w:hAnsi="Courier New" w:cs="Courier New"/>
           <w:b/>
@@ -7806,9 +7587,7 @@
           <w:sz w:val="18"/>
           <w:szCs w:val="18"/>
         </w:rPr>
-        <w:t>mon</w:t>
-      </w:r>
-      <w:proofErr w:type="spellEnd"/>
+      </w:pPr>
       <w:r>
         <w:rPr>
           <w:rFonts w:ascii="Courier New" w:eastAsiaTheme="minorHAnsi" w:hAnsi="Courier New" w:cs="Courier New"/>
@@ -7818,10 +7597,9 @@
           <w:sz w:val="18"/>
           <w:szCs w:val="18"/>
         </w:rPr>
-        <w:t xml:space="preserve"> </w:t>
+        <w:t xml:space="preserve">// You can plot the Monitor, but Excel or </w:t>
       </w:r>
       <w:proofErr w:type="spellStart"/>
-      <w:proofErr w:type="gramStart"/>
       <w:r>
         <w:rPr>
           <w:rFonts w:ascii="Courier New" w:eastAsiaTheme="minorHAnsi" w:hAnsi="Courier New" w:cs="Courier New"/>
@@ -7831,7 +7609,7 @@
           <w:sz w:val="18"/>
           <w:szCs w:val="18"/>
         </w:rPr>
-        <w:t>mscan</w:t>
+        <w:t>Matlab</w:t>
       </w:r>
       <w:proofErr w:type="spellEnd"/>
       <w:r>
@@ -7843,10 +7621,14 @@
           <w:sz w:val="18"/>
           <w:szCs w:val="18"/>
         </w:rPr>
-        <w:t xml:space="preserve">  !</w:t>
-      </w:r>
-      <w:proofErr w:type="gramEnd"/>
-      <w:r>
+        <w:t xml:space="preserve"> might be better</w:t>
+      </w:r>
+    </w:p>
+    <w:p>
+      <w:pPr>
+        <w:pStyle w:val="BodyText"/>
+        <w:spacing w:after="0"/>
+        <w:ind w:left="720"/>
         <w:rPr>
           <w:rFonts w:ascii="Courier New" w:eastAsiaTheme="minorHAnsi" w:hAnsi="Courier New" w:cs="Courier New"/>
           <w:b/>
@@ -7855,14 +7637,8 @@
           <w:sz w:val="18"/>
           <w:szCs w:val="18"/>
         </w:rPr>
-        <w:t xml:space="preserve"> show the results</w:t>
-      </w:r>
-    </w:p>
-    <w:p>
-      <w:pPr>
-        <w:pStyle w:val="BodyText"/>
-        <w:spacing w:after="0"/>
-        <w:ind w:left="720"/>
+      </w:pPr>
+      <w:r>
         <w:rPr>
           <w:rFonts w:ascii="Courier New" w:eastAsiaTheme="minorHAnsi" w:hAnsi="Courier New" w:cs="Courier New"/>
           <w:b/>
@@ -7871,7 +7647,9 @@
           <w:sz w:val="18"/>
           <w:szCs w:val="18"/>
         </w:rPr>
-      </w:pPr>
+        <w:t xml:space="preserve">Plot monitor object= </w:t>
+      </w:r>
+      <w:proofErr w:type="spellStart"/>
       <w:r>
         <w:rPr>
           <w:rFonts w:ascii="Courier New" w:eastAsiaTheme="minorHAnsi" w:hAnsi="Courier New" w:cs="Courier New"/>
@@ -7881,9 +7659,9 @@
           <w:sz w:val="18"/>
           <w:szCs w:val="18"/>
         </w:rPr>
-        <w:t xml:space="preserve">Export monitors </w:t>
-      </w:r>
-      <w:proofErr w:type="spellStart"/>
+        <w:t>mscan</w:t>
+      </w:r>
+      <w:proofErr w:type="spellEnd"/>
       <w:r>
         <w:rPr>
           <w:rFonts w:ascii="Courier New" w:eastAsiaTheme="minorHAnsi" w:hAnsi="Courier New" w:cs="Courier New"/>
@@ -7893,1001 +7671,7 @@
           <w:sz w:val="18"/>
           <w:szCs w:val="18"/>
         </w:rPr>
-        <w:t>mscan</w:t>
-      </w:r>
-      <w:proofErr w:type="spellEnd"/>
-    </w:p>
-    <w:p>
-      <w:pPr>
-        <w:pStyle w:val="BodyText"/>
-        <w:spacing w:after="0"/>
-        <w:ind w:left="720"/>
-        <w:rPr>
-          <w:rFonts w:ascii="Courier New" w:eastAsiaTheme="minorHAnsi" w:hAnsi="Courier New" w:cs="Courier New"/>
-          <w:b/>
-          <w:bCs/>
-          <w:color w:val="000000"/>
-          <w:sz w:val="18"/>
-          <w:szCs w:val="18"/>
-        </w:rPr>
-      </w:pPr>
-    </w:p>
-    <w:p>
-      <w:pPr>
-        <w:pStyle w:val="BodyText"/>
-        <w:spacing w:after="0"/>
-        <w:ind w:left="720"/>
-        <w:rPr>
-          <w:rFonts w:ascii="Courier New" w:eastAsiaTheme="minorHAnsi" w:hAnsi="Courier New" w:cs="Courier New"/>
-          <w:b/>
-          <w:bCs/>
-          <w:color w:val="000000"/>
-          <w:sz w:val="18"/>
-          <w:szCs w:val="18"/>
-        </w:rPr>
-      </w:pPr>
-      <w:r>
-        <w:rPr>
-          <w:rFonts w:ascii="Courier New" w:eastAsiaTheme="minorHAnsi" w:hAnsi="Courier New" w:cs="Courier New"/>
-          <w:b/>
-          <w:bCs/>
-          <w:color w:val="000000"/>
-          <w:sz w:val="18"/>
-          <w:szCs w:val="18"/>
-        </w:rPr>
-        <w:t xml:space="preserve">// You can plot the Monitor, but Excel or </w:t>
-      </w:r>
-      <w:proofErr w:type="spellStart"/>
-      <w:r>
-        <w:rPr>
-          <w:rFonts w:ascii="Courier New" w:eastAsiaTheme="minorHAnsi" w:hAnsi="Courier New" w:cs="Courier New"/>
-          <w:b/>
-          <w:bCs/>
-          <w:color w:val="000000"/>
-          <w:sz w:val="18"/>
-          <w:szCs w:val="18"/>
-        </w:rPr>
-        <w:t>Matlab</w:t>
-      </w:r>
-      <w:proofErr w:type="spellEnd"/>
-      <w:r>
-        <w:rPr>
-          <w:rFonts w:ascii="Courier New" w:eastAsiaTheme="minorHAnsi" w:hAnsi="Courier New" w:cs="Courier New"/>
-          <w:b/>
-          <w:bCs/>
-          <w:color w:val="000000"/>
-          <w:sz w:val="18"/>
-          <w:szCs w:val="18"/>
-        </w:rPr>
-        <w:t xml:space="preserve"> might be better</w:t>
-      </w:r>
-    </w:p>
-    <w:p>
-      <w:pPr>
-        <w:pStyle w:val="BodyText"/>
-        <w:spacing w:after="0"/>
-        <w:ind w:left="720"/>
-        <w:rPr>
-          <w:rFonts w:ascii="Courier New" w:eastAsiaTheme="minorHAnsi" w:hAnsi="Courier New" w:cs="Courier New"/>
-          <w:b/>
-          <w:bCs/>
-          <w:color w:val="000000"/>
-          <w:sz w:val="18"/>
-          <w:szCs w:val="18"/>
-        </w:rPr>
-      </w:pPr>
-      <w:r>
-        <w:rPr>
-          <w:rFonts w:ascii="Courier New" w:eastAsiaTheme="minorHAnsi" w:hAnsi="Courier New" w:cs="Courier New"/>
-          <w:b/>
-          <w:bCs/>
-          <w:color w:val="000000"/>
-          <w:sz w:val="18"/>
-          <w:szCs w:val="18"/>
-        </w:rPr>
-        <w:t xml:space="preserve">Plot monitor object= </w:t>
-      </w:r>
-      <w:proofErr w:type="spellStart"/>
-      <w:r>
-        <w:rPr>
-          <w:rFonts w:ascii="Courier New" w:eastAsiaTheme="minorHAnsi" w:hAnsi="Courier New" w:cs="Courier New"/>
-          <w:b/>
-          <w:bCs/>
-          <w:color w:val="000000"/>
-          <w:sz w:val="18"/>
-          <w:szCs w:val="18"/>
-        </w:rPr>
-        <w:t>mscan</w:t>
-      </w:r>
-      <w:proofErr w:type="spellEnd"/>
-      <w:r>
-        <w:rPr>
-          <w:rFonts w:ascii="Courier New" w:eastAsiaTheme="minorHAnsi" w:hAnsi="Courier New" w:cs="Courier New"/>
-          <w:b/>
-          <w:bCs/>
-          <w:color w:val="000000"/>
-          <w:sz w:val="18"/>
-          <w:szCs w:val="18"/>
-        </w:rPr>
-        <w:t xml:space="preserve"> channels</w:t>
-      </w:r>
-      <w:proofErr w:type="gramStart"/>
-      <w:r>
-        <w:rPr>
-          <w:rFonts w:ascii="Courier New" w:eastAsiaTheme="minorHAnsi" w:hAnsi="Courier New" w:cs="Courier New"/>
-          <w:b/>
-          <w:bCs/>
-          <w:color w:val="000000"/>
-          <w:sz w:val="18"/>
-          <w:szCs w:val="18"/>
-        </w:rPr>
-        <w:t>=(</w:t>
-      </w:r>
-      <w:proofErr w:type="gramEnd"/>
-      <w:r>
-        <w:rPr>
-          <w:rFonts w:ascii="Courier New" w:eastAsiaTheme="minorHAnsi" w:hAnsi="Courier New" w:cs="Courier New"/>
-          <w:b/>
-          <w:bCs/>
-          <w:color w:val="000000"/>
-          <w:sz w:val="18"/>
-          <w:szCs w:val="18"/>
-        </w:rPr>
-        <w:t>1 3 5 )</w:t>
-      </w:r>
-    </w:p>
-    <w:p>
-      <w:pPr>
-        <w:pStyle w:val="BodyText"/>
-        <w:spacing w:after="0"/>
-        <w:ind w:left="720"/>
-        <w:rPr>
-          <w:rFonts w:ascii="Courier New" w:eastAsiaTheme="minorHAnsi" w:hAnsi="Courier New" w:cs="Courier New"/>
-          <w:b/>
-          <w:bCs/>
-          <w:color w:val="000000"/>
-          <w:sz w:val="18"/>
-          <w:szCs w:val="18"/>
-        </w:rPr>
-      </w:pPr>
-    </w:p>
-    <w:p>
-      <w:pPr>
-        <w:pStyle w:val="BodyText"/>
-        <w:spacing w:after="0"/>
-        <w:ind w:left="720"/>
-        <w:rPr>
-          <w:rFonts w:ascii="Courier New" w:eastAsiaTheme="minorHAnsi" w:hAnsi="Courier New" w:cs="Courier New"/>
-          <w:b/>
-          <w:bCs/>
-          <w:color w:val="000000"/>
-          <w:sz w:val="18"/>
-          <w:szCs w:val="18"/>
-        </w:rPr>
-      </w:pPr>
-    </w:p>
-    <w:p>
-      <w:pPr>
-        <w:pStyle w:val="EPRINormal"/>
-        <w:rPr>
-          <w:rFonts w:eastAsiaTheme="minorHAnsi"/>
-        </w:rPr>
-      </w:pPr>
-      <w:r>
-        <w:rPr>
-          <w:rFonts w:eastAsiaTheme="minorHAnsi"/>
-        </w:rPr>
-        <w:t>Snippet from ScanSpectrum.CSV (5 Hz increments)</w:t>
-      </w:r>
-    </w:p>
-    <w:p>
-      <w:pPr>
-        <w:pStyle w:val="EPRINormal"/>
-        <w:rPr>
-          <w:rFonts w:eastAsiaTheme="minorHAnsi"/>
-        </w:rPr>
-      </w:pPr>
-      <w:r>
-        <w:rPr>
-          <w:rFonts w:eastAsiaTheme="minorHAnsi"/>
-        </w:rPr>
-        <w:t>&lt;Harmonic&gt; &lt;pct magnitude&gt; &lt;Phase angle&gt;</w:t>
-      </w:r>
-    </w:p>
-    <w:p>
-      <w:pPr>
-        <w:pStyle w:val="BodyText"/>
-        <w:spacing w:after="0"/>
-        <w:ind w:left="720"/>
-        <w:rPr>
-          <w:rFonts w:ascii="Courier New" w:eastAsiaTheme="minorHAnsi" w:hAnsi="Courier New" w:cs="Courier New"/>
-          <w:b/>
-          <w:bCs/>
-          <w:color w:val="000000"/>
-          <w:sz w:val="18"/>
-          <w:szCs w:val="18"/>
-        </w:rPr>
-      </w:pPr>
-    </w:p>
-    <w:p>
-      <w:pPr>
-        <w:pStyle w:val="BodyText"/>
-        <w:spacing w:after="0"/>
-        <w:ind w:left="720"/>
-        <w:rPr>
-          <w:rFonts w:ascii="Courier New" w:eastAsiaTheme="minorHAnsi" w:hAnsi="Courier New" w:cs="Courier New"/>
-          <w:b/>
-          <w:bCs/>
-          <w:color w:val="000000"/>
-          <w:sz w:val="18"/>
-          <w:szCs w:val="18"/>
-        </w:rPr>
-      </w:pPr>
-      <w:r>
-        <w:rPr>
-          <w:rFonts w:ascii="Courier New" w:eastAsiaTheme="minorHAnsi" w:hAnsi="Courier New" w:cs="Courier New"/>
-          <w:b/>
-          <w:bCs/>
-          <w:color w:val="000000"/>
-          <w:sz w:val="18"/>
-          <w:szCs w:val="18"/>
-        </w:rPr>
-        <w:t>1.083333333,100,0</w:t>
-      </w:r>
-    </w:p>
-    <w:p>
-      <w:pPr>
-        <w:pStyle w:val="BodyText"/>
-        <w:spacing w:after="0"/>
-        <w:ind w:left="720"/>
-        <w:rPr>
-          <w:rFonts w:ascii="Courier New" w:eastAsiaTheme="minorHAnsi" w:hAnsi="Courier New" w:cs="Courier New"/>
-          <w:b/>
-          <w:bCs/>
-          <w:color w:val="000000"/>
-          <w:sz w:val="18"/>
-          <w:szCs w:val="18"/>
-        </w:rPr>
-      </w:pPr>
-      <w:r>
-        <w:rPr>
-          <w:rFonts w:ascii="Courier New" w:eastAsiaTheme="minorHAnsi" w:hAnsi="Courier New" w:cs="Courier New"/>
-          <w:b/>
-          <w:bCs/>
-          <w:color w:val="000000"/>
-          <w:sz w:val="18"/>
-          <w:szCs w:val="18"/>
-        </w:rPr>
-        <w:t>1.166666667,100,0</w:t>
-      </w:r>
-    </w:p>
-    <w:p>
-      <w:pPr>
-        <w:pStyle w:val="BodyText"/>
-        <w:spacing w:after="0"/>
-        <w:ind w:left="720"/>
-        <w:rPr>
-          <w:rFonts w:ascii="Courier New" w:eastAsiaTheme="minorHAnsi" w:hAnsi="Courier New" w:cs="Courier New"/>
-          <w:b/>
-          <w:bCs/>
-          <w:color w:val="000000"/>
-          <w:sz w:val="18"/>
-          <w:szCs w:val="18"/>
-        </w:rPr>
-      </w:pPr>
-      <w:r>
-        <w:rPr>
-          <w:rFonts w:ascii="Courier New" w:eastAsiaTheme="minorHAnsi" w:hAnsi="Courier New" w:cs="Courier New"/>
-          <w:b/>
-          <w:bCs/>
-          <w:color w:val="000000"/>
-          <w:sz w:val="18"/>
-          <w:szCs w:val="18"/>
-        </w:rPr>
-        <w:t>1.25,100,0</w:t>
-      </w:r>
-    </w:p>
-    <w:p>
-      <w:pPr>
-        <w:pStyle w:val="BodyText"/>
-        <w:spacing w:after="0"/>
-        <w:ind w:left="720"/>
-        <w:rPr>
-          <w:rFonts w:ascii="Courier New" w:eastAsiaTheme="minorHAnsi" w:hAnsi="Courier New" w:cs="Courier New"/>
-          <w:b/>
-          <w:bCs/>
-          <w:color w:val="000000"/>
-          <w:sz w:val="18"/>
-          <w:szCs w:val="18"/>
-        </w:rPr>
-      </w:pPr>
-      <w:r>
-        <w:rPr>
-          <w:rFonts w:ascii="Courier New" w:eastAsiaTheme="minorHAnsi" w:hAnsi="Courier New" w:cs="Courier New"/>
-          <w:b/>
-          <w:bCs/>
-          <w:color w:val="000000"/>
-          <w:sz w:val="18"/>
-          <w:szCs w:val="18"/>
-        </w:rPr>
-        <w:t>1.333333333,100,0</w:t>
-      </w:r>
-    </w:p>
-    <w:p>
-      <w:pPr>
-        <w:pStyle w:val="BodyText"/>
-        <w:spacing w:after="0"/>
-        <w:ind w:left="720"/>
-        <w:rPr>
-          <w:rFonts w:ascii="Courier New" w:eastAsiaTheme="minorHAnsi" w:hAnsi="Courier New" w:cs="Courier New"/>
-          <w:b/>
-          <w:bCs/>
-          <w:color w:val="000000"/>
-          <w:sz w:val="18"/>
-          <w:szCs w:val="18"/>
-        </w:rPr>
-      </w:pPr>
-      <w:r>
-        <w:rPr>
-          <w:rFonts w:ascii="Courier New" w:eastAsiaTheme="minorHAnsi" w:hAnsi="Courier New" w:cs="Courier New"/>
-          <w:b/>
-          <w:bCs/>
-          <w:color w:val="000000"/>
-          <w:sz w:val="18"/>
-          <w:szCs w:val="18"/>
-        </w:rPr>
-        <w:t>1.416666667,100,0</w:t>
-      </w:r>
-    </w:p>
-    <w:p>
-      <w:pPr>
-        <w:pStyle w:val="BodyText"/>
-        <w:spacing w:after="0"/>
-        <w:ind w:left="720"/>
-        <w:rPr>
-          <w:rFonts w:ascii="Courier New" w:eastAsiaTheme="minorHAnsi" w:hAnsi="Courier New" w:cs="Courier New"/>
-          <w:b/>
-          <w:bCs/>
-          <w:color w:val="000000"/>
-          <w:sz w:val="18"/>
-          <w:szCs w:val="18"/>
-        </w:rPr>
-      </w:pPr>
-      <w:r>
-        <w:rPr>
-          <w:rFonts w:ascii="Courier New" w:eastAsiaTheme="minorHAnsi" w:hAnsi="Courier New" w:cs="Courier New"/>
-          <w:b/>
-          <w:bCs/>
-          <w:color w:val="000000"/>
-          <w:sz w:val="18"/>
-          <w:szCs w:val="18"/>
-        </w:rPr>
-        <w:t>1.5,100,0</w:t>
-      </w:r>
-    </w:p>
-    <w:p>
-      <w:pPr>
-        <w:pStyle w:val="BodyText"/>
-        <w:spacing w:after="0"/>
-        <w:ind w:left="720"/>
-        <w:rPr>
-          <w:rFonts w:ascii="Courier New" w:eastAsiaTheme="minorHAnsi" w:hAnsi="Courier New" w:cs="Courier New"/>
-          <w:b/>
-          <w:bCs/>
-          <w:color w:val="000000"/>
-          <w:sz w:val="18"/>
-          <w:szCs w:val="18"/>
-        </w:rPr>
-      </w:pPr>
-      <w:r>
-        <w:rPr>
-          <w:rFonts w:ascii="Courier New" w:eastAsiaTheme="minorHAnsi" w:hAnsi="Courier New" w:cs="Courier New"/>
-          <w:b/>
-          <w:bCs/>
-          <w:color w:val="000000"/>
-          <w:sz w:val="18"/>
-          <w:szCs w:val="18"/>
-        </w:rPr>
-        <w:t>1.583333333,100,0</w:t>
-      </w:r>
-    </w:p>
-    <w:p>
-      <w:pPr>
-        <w:pStyle w:val="BodyText"/>
-        <w:spacing w:after="0"/>
-        <w:ind w:left="720"/>
-        <w:rPr>
-          <w:rFonts w:ascii="Courier New" w:eastAsiaTheme="minorHAnsi" w:hAnsi="Courier New" w:cs="Courier New"/>
-          <w:b/>
-          <w:bCs/>
-          <w:color w:val="000000"/>
-          <w:sz w:val="18"/>
-          <w:szCs w:val="18"/>
-        </w:rPr>
-      </w:pPr>
-      <w:r>
-        <w:rPr>
-          <w:rFonts w:ascii="Courier New" w:eastAsiaTheme="minorHAnsi" w:hAnsi="Courier New" w:cs="Courier New"/>
-          <w:b/>
-          <w:bCs/>
-          <w:color w:val="000000"/>
-          <w:sz w:val="18"/>
-          <w:szCs w:val="18"/>
-        </w:rPr>
-        <w:t>1.666666667,100,0</w:t>
-      </w:r>
-    </w:p>
-    <w:p>
-      <w:pPr>
-        <w:pStyle w:val="BodyText"/>
-        <w:spacing w:after="0"/>
-        <w:ind w:left="720"/>
-        <w:rPr>
-          <w:rFonts w:ascii="Courier New" w:eastAsiaTheme="minorHAnsi" w:hAnsi="Courier New" w:cs="Courier New"/>
-          <w:b/>
-          <w:bCs/>
-          <w:color w:val="000000"/>
-          <w:sz w:val="18"/>
-          <w:szCs w:val="18"/>
-        </w:rPr>
-      </w:pPr>
-      <w:r>
-        <w:rPr>
-          <w:rFonts w:ascii="Courier New" w:eastAsiaTheme="minorHAnsi" w:hAnsi="Courier New" w:cs="Courier New"/>
-          <w:b/>
-          <w:bCs/>
-          <w:color w:val="000000"/>
-          <w:sz w:val="18"/>
-          <w:szCs w:val="18"/>
-        </w:rPr>
-        <w:t>1.75,100,0</w:t>
-      </w:r>
-    </w:p>
-    <w:p>
-      <w:pPr>
-        <w:pStyle w:val="BodyText"/>
-        <w:spacing w:after="0"/>
-        <w:ind w:left="720"/>
-        <w:rPr>
-          <w:rFonts w:ascii="Courier New" w:eastAsiaTheme="minorHAnsi" w:hAnsi="Courier New" w:cs="Courier New"/>
-          <w:b/>
-          <w:bCs/>
-          <w:color w:val="000000"/>
-          <w:sz w:val="18"/>
-          <w:szCs w:val="18"/>
-        </w:rPr>
-      </w:pPr>
-      <w:r>
-        <w:rPr>
-          <w:rFonts w:ascii="Courier New" w:eastAsiaTheme="minorHAnsi" w:hAnsi="Courier New" w:cs="Courier New"/>
-          <w:b/>
-          <w:bCs/>
-          <w:color w:val="000000"/>
-          <w:sz w:val="18"/>
-          <w:szCs w:val="18"/>
-        </w:rPr>
-        <w:t>1.833333333,100,0</w:t>
-      </w:r>
-    </w:p>
-    <w:p>
-      <w:pPr>
-        <w:pStyle w:val="BodyText"/>
-        <w:spacing w:after="0"/>
-        <w:ind w:left="720"/>
-        <w:rPr>
-          <w:rFonts w:ascii="Courier New" w:eastAsiaTheme="minorHAnsi" w:hAnsi="Courier New" w:cs="Courier New"/>
-          <w:b/>
-          <w:bCs/>
-          <w:color w:val="000000"/>
-          <w:sz w:val="18"/>
-          <w:szCs w:val="18"/>
-        </w:rPr>
-      </w:pPr>
-      <w:r>
-        <w:rPr>
-          <w:rFonts w:ascii="Courier New" w:eastAsiaTheme="minorHAnsi" w:hAnsi="Courier New" w:cs="Courier New"/>
-          <w:b/>
-          <w:bCs/>
-          <w:color w:val="000000"/>
-          <w:sz w:val="18"/>
-          <w:szCs w:val="18"/>
-        </w:rPr>
-        <w:t>1.916666667,100,0</w:t>
-      </w:r>
-    </w:p>
-    <w:p>
-      <w:pPr>
-        <w:pStyle w:val="BodyText"/>
-        <w:spacing w:after="0"/>
-        <w:ind w:left="720"/>
-        <w:rPr>
-          <w:rFonts w:ascii="Courier New" w:eastAsiaTheme="minorHAnsi" w:hAnsi="Courier New" w:cs="Courier New"/>
-          <w:b/>
-          <w:bCs/>
-          <w:color w:val="000000"/>
-          <w:sz w:val="18"/>
-          <w:szCs w:val="18"/>
-        </w:rPr>
-      </w:pPr>
-      <w:r>
-        <w:rPr>
-          <w:rFonts w:ascii="Courier New" w:eastAsiaTheme="minorHAnsi" w:hAnsi="Courier New" w:cs="Courier New"/>
-          <w:b/>
-          <w:bCs/>
-          <w:color w:val="000000"/>
-          <w:sz w:val="18"/>
-          <w:szCs w:val="18"/>
-        </w:rPr>
-        <w:t>2,100,0</w:t>
-      </w:r>
-    </w:p>
-    <w:p>
-      <w:pPr>
-        <w:pStyle w:val="BodyText"/>
-        <w:spacing w:after="0"/>
-        <w:ind w:left="720"/>
-        <w:rPr>
-          <w:rFonts w:ascii="Courier New" w:eastAsiaTheme="minorHAnsi" w:hAnsi="Courier New" w:cs="Courier New"/>
-          <w:b/>
-          <w:bCs/>
-          <w:color w:val="000000"/>
-          <w:sz w:val="18"/>
-          <w:szCs w:val="18"/>
-        </w:rPr>
-      </w:pPr>
-      <w:r>
-        <w:rPr>
-          <w:rFonts w:ascii="Courier New" w:eastAsiaTheme="minorHAnsi" w:hAnsi="Courier New" w:cs="Courier New"/>
-          <w:b/>
-          <w:bCs/>
-          <w:color w:val="000000"/>
-          <w:sz w:val="18"/>
-          <w:szCs w:val="18"/>
-        </w:rPr>
-        <w:t>2.083333333,100,0</w:t>
-      </w:r>
-    </w:p>
-    <w:p>
-      <w:pPr>
-        <w:pStyle w:val="BodyText"/>
-        <w:spacing w:after="0"/>
-        <w:ind w:left="720"/>
-        <w:rPr>
-          <w:rFonts w:ascii="Courier New" w:eastAsiaTheme="minorHAnsi" w:hAnsi="Courier New" w:cs="Courier New"/>
-          <w:b/>
-          <w:bCs/>
-          <w:color w:val="000000"/>
-          <w:sz w:val="18"/>
-          <w:szCs w:val="18"/>
-        </w:rPr>
-      </w:pPr>
-      <w:r>
-        <w:rPr>
-          <w:rFonts w:ascii="Courier New" w:eastAsiaTheme="minorHAnsi" w:hAnsi="Courier New" w:cs="Courier New"/>
-          <w:b/>
-          <w:bCs/>
-          <w:color w:val="000000"/>
-          <w:sz w:val="18"/>
-          <w:szCs w:val="18"/>
-        </w:rPr>
-        <w:t>2.166666667,100,0</w:t>
-      </w:r>
-    </w:p>
-    <w:p>
-      <w:pPr>
-        <w:pStyle w:val="BodyText"/>
-        <w:spacing w:after="0"/>
-        <w:ind w:left="720"/>
-        <w:rPr>
-          <w:rFonts w:ascii="Courier New" w:eastAsiaTheme="minorHAnsi" w:hAnsi="Courier New" w:cs="Courier New"/>
-          <w:b/>
-          <w:bCs/>
-          <w:color w:val="000000"/>
-          <w:sz w:val="18"/>
-          <w:szCs w:val="18"/>
-        </w:rPr>
-      </w:pPr>
-      <w:r>
-        <w:rPr>
-          <w:rFonts w:ascii="Courier New" w:eastAsiaTheme="minorHAnsi" w:hAnsi="Courier New" w:cs="Courier New"/>
-          <w:b/>
-          <w:bCs/>
-          <w:color w:val="000000"/>
-          <w:sz w:val="18"/>
-          <w:szCs w:val="18"/>
-        </w:rPr>
-        <w:t>2.25,100,0</w:t>
-      </w:r>
-    </w:p>
-    <w:p>
-      <w:pPr>
-        <w:pStyle w:val="BodyText"/>
-        <w:spacing w:after="0"/>
-        <w:ind w:left="720"/>
-        <w:rPr>
-          <w:rFonts w:ascii="Courier New" w:eastAsiaTheme="minorHAnsi" w:hAnsi="Courier New" w:cs="Courier New"/>
-          <w:b/>
-          <w:bCs/>
-          <w:color w:val="000000"/>
-          <w:sz w:val="18"/>
-          <w:szCs w:val="18"/>
-        </w:rPr>
-      </w:pPr>
-      <w:r>
-        <w:rPr>
-          <w:rFonts w:ascii="Courier New" w:eastAsiaTheme="minorHAnsi" w:hAnsi="Courier New" w:cs="Courier New"/>
-          <w:b/>
-          <w:bCs/>
-          <w:color w:val="000000"/>
-          <w:sz w:val="18"/>
-          <w:szCs w:val="18"/>
-        </w:rPr>
-        <w:t>2.333333333,100,0</w:t>
-      </w:r>
-    </w:p>
-    <w:p>
-      <w:pPr>
-        <w:pStyle w:val="BodyText"/>
-        <w:spacing w:after="0"/>
-        <w:ind w:left="720"/>
-        <w:rPr>
-          <w:rFonts w:ascii="Courier New" w:eastAsiaTheme="minorHAnsi" w:hAnsi="Courier New" w:cs="Courier New"/>
-          <w:b/>
-          <w:bCs/>
-          <w:color w:val="000000"/>
-          <w:sz w:val="18"/>
-          <w:szCs w:val="18"/>
-        </w:rPr>
-      </w:pPr>
-      <w:r>
-        <w:rPr>
-          <w:rFonts w:ascii="Courier New" w:eastAsiaTheme="minorHAnsi" w:hAnsi="Courier New" w:cs="Courier New"/>
-          <w:b/>
-          <w:bCs/>
-          <w:color w:val="000000"/>
-          <w:sz w:val="18"/>
-          <w:szCs w:val="18"/>
-        </w:rPr>
-        <w:t>2.416666667,100,0</w:t>
-      </w:r>
-    </w:p>
-    <w:p>
-      <w:pPr>
-        <w:pStyle w:val="BodyText"/>
-        <w:spacing w:after="0"/>
-        <w:ind w:left="720"/>
-        <w:rPr>
-          <w:rFonts w:ascii="Courier New" w:eastAsiaTheme="minorHAnsi" w:hAnsi="Courier New" w:cs="Courier New"/>
-          <w:b/>
-          <w:bCs/>
-          <w:color w:val="000000"/>
-          <w:sz w:val="18"/>
-          <w:szCs w:val="18"/>
-        </w:rPr>
-      </w:pPr>
-      <w:r>
-        <w:rPr>
-          <w:rFonts w:ascii="Courier New" w:eastAsiaTheme="minorHAnsi" w:hAnsi="Courier New" w:cs="Courier New"/>
-          <w:b/>
-          <w:bCs/>
-          <w:color w:val="000000"/>
-          <w:sz w:val="18"/>
-          <w:szCs w:val="18"/>
-        </w:rPr>
-        <w:t>2.5,100,0</w:t>
-      </w:r>
-    </w:p>
-    <w:p>
-      <w:pPr>
-        <w:pStyle w:val="BodyText"/>
-        <w:spacing w:after="0"/>
-        <w:ind w:left="720"/>
-        <w:rPr>
-          <w:rFonts w:ascii="Courier New" w:eastAsiaTheme="minorHAnsi" w:hAnsi="Courier New" w:cs="Courier New"/>
-          <w:b/>
-          <w:bCs/>
-          <w:color w:val="000000"/>
-          <w:sz w:val="18"/>
-          <w:szCs w:val="18"/>
-        </w:rPr>
-      </w:pPr>
-      <w:r>
-        <w:rPr>
-          <w:rFonts w:ascii="Courier New" w:eastAsiaTheme="minorHAnsi" w:hAnsi="Courier New" w:cs="Courier New"/>
-          <w:b/>
-          <w:bCs/>
-          <w:color w:val="000000"/>
-          <w:sz w:val="18"/>
-          <w:szCs w:val="18"/>
-        </w:rPr>
-        <w:t>2.583333333,100,0</w:t>
-      </w:r>
-    </w:p>
-    <w:p>
-      <w:pPr>
-        <w:pStyle w:val="BodyText"/>
-        <w:spacing w:after="0"/>
-        <w:ind w:left="720"/>
-        <w:rPr>
-          <w:rFonts w:ascii="Courier New" w:eastAsiaTheme="minorHAnsi" w:hAnsi="Courier New" w:cs="Courier New"/>
-          <w:b/>
-          <w:bCs/>
-          <w:color w:val="000000"/>
-          <w:sz w:val="18"/>
-          <w:szCs w:val="18"/>
-        </w:rPr>
-      </w:pPr>
-      <w:r>
-        <w:rPr>
-          <w:rFonts w:ascii="Courier New" w:eastAsiaTheme="minorHAnsi" w:hAnsi="Courier New" w:cs="Courier New"/>
-          <w:b/>
-          <w:bCs/>
-          <w:color w:val="000000"/>
-          <w:sz w:val="18"/>
-          <w:szCs w:val="18"/>
-        </w:rPr>
-        <w:t>2.666666667,100,0</w:t>
-      </w:r>
-    </w:p>
-    <w:p>
-      <w:pPr>
-        <w:pStyle w:val="BodyText"/>
-        <w:spacing w:after="0"/>
-        <w:ind w:left="720"/>
-        <w:rPr>
-          <w:rFonts w:ascii="Courier New" w:eastAsiaTheme="minorHAnsi" w:hAnsi="Courier New" w:cs="Courier New"/>
-          <w:b/>
-          <w:bCs/>
-          <w:color w:val="000000"/>
-          <w:sz w:val="18"/>
-          <w:szCs w:val="18"/>
-        </w:rPr>
-      </w:pPr>
-      <w:r>
-        <w:rPr>
-          <w:rFonts w:ascii="Courier New" w:eastAsiaTheme="minorHAnsi" w:hAnsi="Courier New" w:cs="Courier New"/>
-          <w:b/>
-          <w:bCs/>
-          <w:color w:val="000000"/>
-          <w:sz w:val="18"/>
-          <w:szCs w:val="18"/>
-        </w:rPr>
-        <w:t>2.75,100,0</w:t>
-      </w:r>
-    </w:p>
-    <w:p>
-      <w:pPr>
-        <w:pStyle w:val="BodyText"/>
-        <w:spacing w:after="0"/>
-        <w:ind w:left="720"/>
-        <w:rPr>
-          <w:rFonts w:ascii="Courier New" w:eastAsiaTheme="minorHAnsi" w:hAnsi="Courier New" w:cs="Courier New"/>
-          <w:b/>
-          <w:bCs/>
-          <w:color w:val="000000"/>
-          <w:sz w:val="18"/>
-          <w:szCs w:val="18"/>
-        </w:rPr>
-      </w:pPr>
-      <w:r>
-        <w:rPr>
-          <w:rFonts w:ascii="Courier New" w:eastAsiaTheme="minorHAnsi" w:hAnsi="Courier New" w:cs="Courier New"/>
-          <w:b/>
-          <w:bCs/>
-          <w:color w:val="000000"/>
-          <w:sz w:val="18"/>
-          <w:szCs w:val="18"/>
-        </w:rPr>
-        <w:t>2.833333333,100,0</w:t>
-      </w:r>
-    </w:p>
-    <w:p>
-      <w:pPr>
-        <w:pStyle w:val="BodyText"/>
-        <w:spacing w:after="0"/>
-        <w:ind w:left="720"/>
-        <w:rPr>
-          <w:rFonts w:ascii="Courier New" w:eastAsiaTheme="minorHAnsi" w:hAnsi="Courier New" w:cs="Courier New"/>
-          <w:b/>
-          <w:bCs/>
-          <w:color w:val="000000"/>
-          <w:sz w:val="18"/>
-          <w:szCs w:val="18"/>
-        </w:rPr>
-      </w:pPr>
-      <w:r>
-        <w:rPr>
-          <w:rFonts w:ascii="Courier New" w:eastAsiaTheme="minorHAnsi" w:hAnsi="Courier New" w:cs="Courier New"/>
-          <w:b/>
-          <w:bCs/>
-          <w:color w:val="000000"/>
-          <w:sz w:val="18"/>
-          <w:szCs w:val="18"/>
-        </w:rPr>
-        <w:t>2.916666667,100,0</w:t>
-      </w:r>
-    </w:p>
-    <w:p>
-      <w:pPr>
-        <w:pStyle w:val="BodyText"/>
-        <w:spacing w:after="0"/>
-        <w:ind w:left="720"/>
-        <w:rPr>
-          <w:rFonts w:ascii="Courier New" w:eastAsiaTheme="minorHAnsi" w:hAnsi="Courier New" w:cs="Courier New"/>
-          <w:b/>
-          <w:bCs/>
-          <w:color w:val="000000"/>
-          <w:sz w:val="18"/>
-          <w:szCs w:val="18"/>
-        </w:rPr>
-      </w:pPr>
-      <w:r>
-        <w:rPr>
-          <w:rFonts w:ascii="Courier New" w:eastAsiaTheme="minorHAnsi" w:hAnsi="Courier New" w:cs="Courier New"/>
-          <w:b/>
-          <w:bCs/>
-          <w:color w:val="000000"/>
-          <w:sz w:val="18"/>
-          <w:szCs w:val="18"/>
-        </w:rPr>
-        <w:t>3,100,0</w:t>
-      </w:r>
-    </w:p>
-    <w:p>
-      <w:pPr>
-        <w:pStyle w:val="BodyText"/>
-        <w:spacing w:after="0"/>
-        <w:ind w:left="720"/>
-        <w:rPr>
-          <w:rFonts w:ascii="Courier New" w:eastAsiaTheme="minorHAnsi" w:hAnsi="Courier New" w:cs="Courier New"/>
-          <w:b/>
-          <w:bCs/>
-          <w:color w:val="000000"/>
-          <w:sz w:val="18"/>
-          <w:szCs w:val="18"/>
-        </w:rPr>
-      </w:pPr>
-      <w:r>
-        <w:rPr>
-          <w:rFonts w:ascii="Courier New" w:eastAsiaTheme="minorHAnsi" w:hAnsi="Courier New" w:cs="Courier New"/>
-          <w:b/>
-          <w:bCs/>
-          <w:color w:val="000000"/>
-          <w:sz w:val="18"/>
-          <w:szCs w:val="18"/>
-        </w:rPr>
-        <w:t>3.083333333,100,0</w:t>
-      </w:r>
-    </w:p>
-    <w:p>
-      <w:pPr>
-        <w:pStyle w:val="BodyText"/>
-        <w:spacing w:after="0"/>
-        <w:ind w:left="720"/>
-        <w:rPr>
-          <w:rFonts w:ascii="Courier New" w:eastAsiaTheme="minorHAnsi" w:hAnsi="Courier New" w:cs="Courier New"/>
-          <w:b/>
-          <w:bCs/>
-          <w:color w:val="000000"/>
-          <w:sz w:val="18"/>
-          <w:szCs w:val="18"/>
-        </w:rPr>
-      </w:pPr>
-      <w:r>
-        <w:rPr>
-          <w:rFonts w:ascii="Courier New" w:eastAsiaTheme="minorHAnsi" w:hAnsi="Courier New" w:cs="Courier New"/>
-          <w:b/>
-          <w:bCs/>
-          <w:color w:val="000000"/>
-          <w:sz w:val="18"/>
-          <w:szCs w:val="18"/>
-        </w:rPr>
-        <w:t>3.166666667,100,0</w:t>
-      </w:r>
-    </w:p>
-    <w:p>
-      <w:pPr>
-        <w:pStyle w:val="BodyText"/>
-        <w:spacing w:after="0"/>
-        <w:ind w:left="720"/>
-        <w:rPr>
-          <w:rFonts w:ascii="Courier New" w:eastAsiaTheme="minorHAnsi" w:hAnsi="Courier New" w:cs="Courier New"/>
-          <w:b/>
-          <w:bCs/>
-          <w:color w:val="000000"/>
-          <w:sz w:val="18"/>
-          <w:szCs w:val="18"/>
-        </w:rPr>
-      </w:pPr>
-      <w:r>
-        <w:rPr>
-          <w:rFonts w:ascii="Courier New" w:eastAsiaTheme="minorHAnsi" w:hAnsi="Courier New" w:cs="Courier New"/>
-          <w:b/>
-          <w:bCs/>
-          <w:color w:val="000000"/>
-          <w:sz w:val="18"/>
-          <w:szCs w:val="18"/>
-        </w:rPr>
-        <w:t>3.25,100,0</w:t>
-      </w:r>
-    </w:p>
-    <w:p>
-      <w:pPr>
-        <w:pStyle w:val="BodyText"/>
-        <w:spacing w:after="0"/>
-        <w:ind w:left="720"/>
-        <w:rPr>
-          <w:rFonts w:ascii="Courier New" w:eastAsiaTheme="minorHAnsi" w:hAnsi="Courier New" w:cs="Courier New"/>
-          <w:b/>
-          <w:bCs/>
-          <w:color w:val="000000"/>
-          <w:sz w:val="18"/>
-          <w:szCs w:val="18"/>
-        </w:rPr>
-      </w:pPr>
-      <w:r>
-        <w:rPr>
-          <w:rFonts w:ascii="Courier New" w:eastAsiaTheme="minorHAnsi" w:hAnsi="Courier New" w:cs="Courier New"/>
-          <w:b/>
-          <w:bCs/>
-          <w:color w:val="000000"/>
-          <w:sz w:val="18"/>
-          <w:szCs w:val="18"/>
-        </w:rPr>
-        <w:t>3.333333333,100,0</w:t>
-      </w:r>
-    </w:p>
-    <w:p>
-      <w:pPr>
-        <w:pStyle w:val="BodyText"/>
-        <w:spacing w:after="0"/>
-        <w:ind w:left="720"/>
-        <w:rPr>
-          <w:rFonts w:ascii="Courier New" w:eastAsiaTheme="minorHAnsi" w:hAnsi="Courier New" w:cs="Courier New"/>
-          <w:b/>
-          <w:bCs/>
-          <w:color w:val="000000"/>
-          <w:sz w:val="18"/>
-          <w:szCs w:val="18"/>
-        </w:rPr>
-      </w:pPr>
-      <w:r>
-        <w:rPr>
-          <w:rFonts w:ascii="Courier New" w:eastAsiaTheme="minorHAnsi" w:hAnsi="Courier New" w:cs="Courier New"/>
-          <w:b/>
-          <w:bCs/>
-          <w:color w:val="000000"/>
-          <w:sz w:val="18"/>
-          <w:szCs w:val="18"/>
-        </w:rPr>
-        <w:t>3.416666667,100,0</w:t>
-      </w:r>
-    </w:p>
-    <w:p>
-      <w:pPr>
-        <w:pStyle w:val="BodyText"/>
-        <w:spacing w:after="0"/>
-        <w:ind w:left="720"/>
-        <w:rPr>
-          <w:rFonts w:ascii="Courier New" w:eastAsiaTheme="minorHAnsi" w:hAnsi="Courier New" w:cs="Courier New"/>
-          <w:b/>
-          <w:bCs/>
-          <w:color w:val="000000"/>
-          <w:sz w:val="18"/>
-          <w:szCs w:val="18"/>
-        </w:rPr>
-      </w:pPr>
-      <w:r>
-        <w:rPr>
-          <w:rFonts w:ascii="Courier New" w:eastAsiaTheme="minorHAnsi" w:hAnsi="Courier New" w:cs="Courier New"/>
-          <w:b/>
-          <w:bCs/>
-          <w:color w:val="000000"/>
-          <w:sz w:val="18"/>
-          <w:szCs w:val="18"/>
-        </w:rPr>
-        <w:lastRenderedPageBreak/>
-        <w:t>&lt;SNIP&gt;</w:t>
+        <w:t xml:space="preserve"> channels=(1 3 5 )</w:t>
       </w:r>
     </w:p>
     <w:p>
@@ -9052,16 +7836,23 @@
           <w:rFonts w:eastAsia="PalatinoLTStd-Roman"/>
         </w:rPr>
       </w:pPr>
-      <w:r>
-        <w:rPr>
-          <w:rFonts w:eastAsia="PalatinoLTStd-Roman"/>
+    </w:p>
+    <w:p>
+      <w:pPr>
+        <w:pStyle w:val="BodyText"/>
+        <w:rPr>
+          <w:rFonts w:eastAsia="PalatinoLTStd-Roman"/>
+        </w:rPr>
+      </w:pPr>
+      <w:r>
+        <w:rPr>
           <w:noProof/>
         </w:rPr>
         <w:drawing>
-          <wp:inline distT="0" distB="0" distL="0" distR="0" wp14:anchorId="3480D6AF" wp14:editId="29D4C75A">
-            <wp:extent cx="5394960" cy="3576320"/>
-            <wp:effectExtent l="0" t="0" r="0" b="5080"/>
-            <wp:docPr id="3" name="Picture 3"/>
+          <wp:inline distT="0" distB="0" distL="0" distR="0" wp14:anchorId="081650E1" wp14:editId="11612CF8">
+            <wp:extent cx="5943600" cy="2698750"/>
+            <wp:effectExtent l="0" t="0" r="0" b="6350"/>
+            <wp:docPr id="1" name="Picture 1"/>
             <wp:cNvGraphicFramePr>
               <a:graphicFrameLocks xmlns:a="http://schemas.openxmlformats.org/drawingml/2006/main" noChangeAspect="1"/>
             </wp:cNvGraphicFramePr>
@@ -9069,36 +7860,23 @@
               <a:graphicData uri="http://schemas.openxmlformats.org/drawingml/2006/picture">
                 <pic:pic xmlns:pic="http://schemas.openxmlformats.org/drawingml/2006/picture">
                   <pic:nvPicPr>
-                    <pic:cNvPr id="0" name="Picture 2"/>
-                    <pic:cNvPicPr>
-                      <a:picLocks noChangeAspect="1" noChangeArrowheads="1"/>
-                    </pic:cNvPicPr>
+                    <pic:cNvPr id="1" name=""/>
+                    <pic:cNvPicPr/>
                   </pic:nvPicPr>
                   <pic:blipFill>
-                    <a:blip r:embed="rId14" cstate="print">
-                      <a:extLst>
-                        <a:ext uri="{28A0092B-C50C-407E-A947-70E740481C1C}">
-                          <a14:useLocalDpi xmlns:a14="http://schemas.microsoft.com/office/drawing/2010/main" val="0"/>
-                        </a:ext>
-                      </a:extLst>
-                    </a:blip>
-                    <a:srcRect/>
+                    <a:blip r:embed="rId14"/>
                     <a:stretch>
                       <a:fillRect/>
                     </a:stretch>
                   </pic:blipFill>
-                  <pic:spPr bwMode="auto">
+                  <pic:spPr>
                     <a:xfrm>
                       <a:off x="0" y="0"/>
-                      <a:ext cx="5394960" cy="3576320"/>
+                      <a:ext cx="5943600" cy="2698750"/>
                     </a:xfrm>
                     <a:prstGeom prst="rect">
                       <a:avLst/>
                     </a:prstGeom>
-                    <a:noFill/>
-                    <a:ln>
-                      <a:noFill/>
-                    </a:ln>
                   </pic:spPr>
                 </pic:pic>
               </a:graphicData>
@@ -9106,6 +7884,14 @@
           </wp:inline>
         </w:drawing>
       </w:r>
+    </w:p>
+    <w:p>
+      <w:pPr>
+        <w:pStyle w:val="BodyText"/>
+        <w:rPr>
+          <w:rFonts w:eastAsia="PalatinoLTStd-Roman"/>
+        </w:rPr>
+      </w:pPr>
     </w:p>
     <w:p>
       <w:pPr>
@@ -14095,7 +12881,7 @@
 </file>
 
 <file path=word/numbering.xml><?xml version="1.0" encoding="utf-8"?>
-<w:numbering xmlns:wpc="http://schemas.microsoft.com/office/word/2010/wordprocessingCanvas" xmlns:cx="http://schemas.microsoft.com/office/drawing/2014/chartex" xmlns:cx1="http://schemas.microsoft.com/office/drawing/2015/9/8/chartex" xmlns:cx2="http://schemas.microsoft.com/office/drawing/2015/10/21/chartex" xmlns:cx3="http://schemas.microsoft.com/office/drawing/2016/5/9/chartex" xmlns:cx4="http://schemas.microsoft.com/office/drawing/2016/5/10/chartex" xmlns:cx5="http://schemas.microsoft.com/office/drawing/2016/5/11/chartex" xmlns:cx6="http://schemas.microsoft.com/office/drawing/2016/5/12/chartex" xmlns:cx7="http://schemas.microsoft.com/office/drawing/2016/5/13/chartex" xmlns:cx8="http://schemas.microsoft.com/office/drawing/2016/5/14/chartex" xmlns:mc="http://schemas.openxmlformats.org/markup-compatibility/2006" xmlns:aink="http://schemas.microsoft.com/office/drawing/2016/ink" xmlns:am3d="http://schemas.microsoft.com/office/drawing/2017/model3d" xmlns:o="urn:schemas-microsoft-com:office:office" xmlns:r="http://schemas.openxmlformats.org/officeDocument/2006/relationships" xmlns:m="http://schemas.openxmlformats.org/officeDocument/2006/math" xmlns:v="urn:schemas-microsoft-com:vml" xmlns:wp14="http://schemas.microsoft.com/office/word/2010/wordprocessingDrawing" xmlns:wp="http://schemas.openxmlformats.org/drawingml/2006/wordprocessingDrawing" xmlns:w10="urn:schemas-microsoft-com:office:word" xmlns:w="http://schemas.openxmlformats.org/wordprocessingml/2006/main" xmlns:w14="http://schemas.microsoft.com/office/word/2010/wordml" xmlns:w15="http://schemas.microsoft.com/office/word/2012/wordml" xmlns:w16cex="http://schemas.microsoft.com/office/word/2018/wordml/cex" xmlns:w16cid="http://schemas.microsoft.com/office/word/2016/wordml/cid" xmlns:w16="http://schemas.microsoft.com/office/word/2018/wordml" xmlns:w16sdtdh="http://schemas.microsoft.com/office/word/2020/wordml/sdtdatahash" xmlns:w16se="http://schemas.microsoft.com/office/word/2015/wordml/symex" xmlns:wpg="http://schemas.microsoft.com/office/word/2010/wordprocessingGroup" xmlns:wpi="http://schemas.microsoft.com/office/word/2010/wordprocessingInk" xmlns:wne="http://schemas.microsoft.com/office/word/2006/wordml" xmlns:wps="http://schemas.microsoft.com/office/word/2010/wordprocessingShape" mc:Ignorable="w14 w15 w16se w16cid w16 w16cex w16sdtdh wp14">
+<w:numbering xmlns:wpc="http://schemas.microsoft.com/office/word/2010/wordprocessingCanvas" xmlns:cx="http://schemas.microsoft.com/office/drawing/2014/chartex" xmlns:cx1="http://schemas.microsoft.com/office/drawing/2015/9/8/chartex" xmlns:cx2="http://schemas.microsoft.com/office/drawing/2015/10/21/chartex" xmlns:cx3="http://schemas.microsoft.com/office/drawing/2016/5/9/chartex" xmlns:cx4="http://schemas.microsoft.com/office/drawing/2016/5/10/chartex" xmlns:cx5="http://schemas.microsoft.com/office/drawing/2016/5/11/chartex" xmlns:cx6="http://schemas.microsoft.com/office/drawing/2016/5/12/chartex" xmlns:cx7="http://schemas.microsoft.com/office/drawing/2016/5/13/chartex" xmlns:cx8="http://schemas.microsoft.com/office/drawing/2016/5/14/chartex" xmlns:mc="http://schemas.openxmlformats.org/markup-compatibility/2006" xmlns:aink="http://schemas.microsoft.com/office/drawing/2016/ink" xmlns:am3d="http://schemas.microsoft.com/office/drawing/2017/model3d" xmlns:o="urn:schemas-microsoft-com:office:office" xmlns:oel="http://schemas.microsoft.com/office/2019/extlst" xmlns:r="http://schemas.openxmlformats.org/officeDocument/2006/relationships" xmlns:m="http://schemas.openxmlformats.org/officeDocument/2006/math" xmlns:v="urn:schemas-microsoft-com:vml" xmlns:wp14="http://schemas.microsoft.com/office/word/2010/wordprocessingDrawing" xmlns:wp="http://schemas.openxmlformats.org/drawingml/2006/wordprocessingDrawing" xmlns:w10="urn:schemas-microsoft-com:office:word" xmlns:w="http://schemas.openxmlformats.org/wordprocessingml/2006/main" xmlns:w14="http://schemas.microsoft.com/office/word/2010/wordml" xmlns:w15="http://schemas.microsoft.com/office/word/2012/wordml" xmlns:w16cex="http://schemas.microsoft.com/office/word/2018/wordml/cex" xmlns:w16cid="http://schemas.microsoft.com/office/word/2016/wordml/cid" xmlns:w16="http://schemas.microsoft.com/office/word/2018/wordml" xmlns:w16sdtdh="http://schemas.microsoft.com/office/word/2020/wordml/sdtdatahash" xmlns:w16se="http://schemas.microsoft.com/office/word/2015/wordml/symex" xmlns:wpg="http://schemas.microsoft.com/office/word/2010/wordprocessingGroup" xmlns:wpi="http://schemas.microsoft.com/office/word/2010/wordprocessingInk" xmlns:wne="http://schemas.microsoft.com/office/word/2006/wordml" xmlns:wps="http://schemas.microsoft.com/office/word/2010/wordprocessingShape" mc:Ignorable="w14 w15 w16se w16cid w16 w16cex w16sdtdh wp14">
   <w:abstractNum w:abstractNumId="0" w15:restartNumberingAfterBreak="0">
     <w:nsid w:val="00000001"/>
     <w:multiLevelType w:val="singleLevel"/>
@@ -16840,58 +15626,58 @@
       </w:pPr>
     </w:lvl>
   </w:abstractNum>
-  <w:num w:numId="1">
+  <w:num w:numId="1" w16cid:durableId="1135872064">
     <w:abstractNumId w:val="8"/>
   </w:num>
-  <w:num w:numId="2">
+  <w:num w:numId="2" w16cid:durableId="1714847310">
     <w:abstractNumId w:val="25"/>
   </w:num>
-  <w:num w:numId="3">
+  <w:num w:numId="3" w16cid:durableId="1910648515">
     <w:abstractNumId w:val="3"/>
   </w:num>
-  <w:num w:numId="4">
+  <w:num w:numId="4" w16cid:durableId="319041053">
     <w:abstractNumId w:val="24"/>
   </w:num>
-  <w:num w:numId="5">
+  <w:num w:numId="5" w16cid:durableId="1120027368">
     <w:abstractNumId w:val="12"/>
   </w:num>
-  <w:num w:numId="6">
+  <w:num w:numId="6" w16cid:durableId="1692340584">
     <w:abstractNumId w:val="10"/>
   </w:num>
-  <w:num w:numId="7">
+  <w:num w:numId="7" w16cid:durableId="1032195189">
     <w:abstractNumId w:val="14"/>
   </w:num>
-  <w:num w:numId="8">
+  <w:num w:numId="8" w16cid:durableId="953945998">
     <w:abstractNumId w:val="9"/>
   </w:num>
-  <w:num w:numId="9">
+  <w:num w:numId="9" w16cid:durableId="1990011881">
     <w:abstractNumId w:val="17"/>
   </w:num>
-  <w:num w:numId="10">
+  <w:num w:numId="10" w16cid:durableId="1932618601">
     <w:abstractNumId w:val="16"/>
   </w:num>
-  <w:num w:numId="11">
+  <w:num w:numId="11" w16cid:durableId="690643817">
     <w:abstractNumId w:val="5"/>
   </w:num>
-  <w:num w:numId="12">
+  <w:num w:numId="12" w16cid:durableId="1617172591">
     <w:abstractNumId w:val="15"/>
   </w:num>
-  <w:num w:numId="13">
+  <w:num w:numId="13" w16cid:durableId="1346128607">
     <w:abstractNumId w:val="11"/>
   </w:num>
-  <w:num w:numId="14">
+  <w:num w:numId="14" w16cid:durableId="311520041">
     <w:abstractNumId w:val="18"/>
   </w:num>
-  <w:num w:numId="15">
+  <w:num w:numId="15" w16cid:durableId="552011073">
     <w:abstractNumId w:val="1"/>
   </w:num>
-  <w:num w:numId="16">
+  <w:num w:numId="16" w16cid:durableId="1040059616">
     <w:abstractNumId w:val="0"/>
   </w:num>
-  <w:num w:numId="17">
+  <w:num w:numId="17" w16cid:durableId="917058976">
     <w:abstractNumId w:val="2"/>
   </w:num>
-  <w:num w:numId="18">
+  <w:num w:numId="18" w16cid:durableId="1964968328">
     <w:abstractNumId w:val="2"/>
     <w:lvlOverride w:ilvl="0">
       <w:startOverride w:val="1"/>
@@ -16910,34 +15696,34 @@
       </w:lvl>
     </w:lvlOverride>
   </w:num>
-  <w:num w:numId="19">
+  <w:num w:numId="19" w16cid:durableId="461920443">
     <w:abstractNumId w:val="21"/>
   </w:num>
-  <w:num w:numId="20">
+  <w:num w:numId="20" w16cid:durableId="2001232729">
     <w:abstractNumId w:val="6"/>
   </w:num>
-  <w:num w:numId="21">
+  <w:num w:numId="21" w16cid:durableId="318701857">
     <w:abstractNumId w:val="7"/>
   </w:num>
-  <w:num w:numId="22">
+  <w:num w:numId="22" w16cid:durableId="870412774">
     <w:abstractNumId w:val="22"/>
   </w:num>
-  <w:num w:numId="23">
+  <w:num w:numId="23" w16cid:durableId="977077248">
     <w:abstractNumId w:val="19"/>
   </w:num>
-  <w:num w:numId="24">
+  <w:num w:numId="24" w16cid:durableId="590816081">
     <w:abstractNumId w:val="13"/>
   </w:num>
-  <w:num w:numId="25">
+  <w:num w:numId="25" w16cid:durableId="1399859328">
     <w:abstractNumId w:val="4"/>
   </w:num>
-  <w:num w:numId="26">
+  <w:num w:numId="26" w16cid:durableId="1484345428">
     <w:abstractNumId w:val="26"/>
   </w:num>
-  <w:num w:numId="27">
+  <w:num w:numId="27" w16cid:durableId="1028024796">
     <w:abstractNumId w:val="20"/>
   </w:num>
-  <w:num w:numId="28">
+  <w:num w:numId="28" w16cid:durableId="1107122928">
     <w:abstractNumId w:val="23"/>
   </w:num>
   <w:numIdMacAtCleanup w:val="22"/>
@@ -16945,7 +15731,7 @@
 </file>
 
 <file path=word/people.xml><?xml version="1.0" encoding="utf-8"?>
-<w15:people xmlns:wpc="http://schemas.microsoft.com/office/word/2010/wordprocessingCanvas" xmlns:cx="http://schemas.microsoft.com/office/drawing/2014/chartex" xmlns:cx1="http://schemas.microsoft.com/office/drawing/2015/9/8/chartex" xmlns:cx2="http://schemas.microsoft.com/office/drawing/2015/10/21/chartex" xmlns:cx3="http://schemas.microsoft.com/office/drawing/2016/5/9/chartex" xmlns:cx4="http://schemas.microsoft.com/office/drawing/2016/5/10/chartex" xmlns:cx5="http://schemas.microsoft.com/office/drawing/2016/5/11/chartex" xmlns:cx6="http://schemas.microsoft.com/office/drawing/2016/5/12/chartex" xmlns:cx7="http://schemas.microsoft.com/office/drawing/2016/5/13/chartex" xmlns:cx8="http://schemas.microsoft.com/office/drawing/2016/5/14/chartex" xmlns:mc="http://schemas.openxmlformats.org/markup-compatibility/2006" xmlns:aink="http://schemas.microsoft.com/office/drawing/2016/ink" xmlns:am3d="http://schemas.microsoft.com/office/drawing/2017/model3d" xmlns:o="urn:schemas-microsoft-com:office:office" xmlns:r="http://schemas.openxmlformats.org/officeDocument/2006/relationships" xmlns:m="http://schemas.openxmlformats.org/officeDocument/2006/math" xmlns:v="urn:schemas-microsoft-com:vml" xmlns:wp14="http://schemas.microsoft.com/office/word/2010/wordprocessingDrawing" xmlns:wp="http://schemas.openxmlformats.org/drawingml/2006/wordprocessingDrawing" xmlns:w10="urn:schemas-microsoft-com:office:word" xmlns:w="http://schemas.openxmlformats.org/wordprocessingml/2006/main" xmlns:w14="http://schemas.microsoft.com/office/word/2010/wordml" xmlns:w15="http://schemas.microsoft.com/office/word/2012/wordml" xmlns:w16cex="http://schemas.microsoft.com/office/word/2018/wordml/cex" xmlns:w16cid="http://schemas.microsoft.com/office/word/2016/wordml/cid" xmlns:w16="http://schemas.microsoft.com/office/word/2018/wordml" xmlns:w16sdtdh="http://schemas.microsoft.com/office/word/2020/wordml/sdtdatahash" xmlns:w16se="http://schemas.microsoft.com/office/word/2015/wordml/symex" xmlns:wpg="http://schemas.microsoft.com/office/word/2010/wordprocessingGroup" xmlns:wpi="http://schemas.microsoft.com/office/word/2010/wordprocessingInk" xmlns:wne="http://schemas.microsoft.com/office/word/2006/wordml" xmlns:wps="http://schemas.microsoft.com/office/word/2010/wordprocessingShape" mc:Ignorable="w14 w15 w16se w16cid w16 w16cex w16sdtdh wp14">
+<w15:people xmlns:wpc="http://schemas.microsoft.com/office/word/2010/wordprocessingCanvas" xmlns:cx="http://schemas.microsoft.com/office/drawing/2014/chartex" xmlns:cx1="http://schemas.microsoft.com/office/drawing/2015/9/8/chartex" xmlns:cx2="http://schemas.microsoft.com/office/drawing/2015/10/21/chartex" xmlns:cx3="http://schemas.microsoft.com/office/drawing/2016/5/9/chartex" xmlns:cx4="http://schemas.microsoft.com/office/drawing/2016/5/10/chartex" xmlns:cx5="http://schemas.microsoft.com/office/drawing/2016/5/11/chartex" xmlns:cx6="http://schemas.microsoft.com/office/drawing/2016/5/12/chartex" xmlns:cx7="http://schemas.microsoft.com/office/drawing/2016/5/13/chartex" xmlns:cx8="http://schemas.microsoft.com/office/drawing/2016/5/14/chartex" xmlns:mc="http://schemas.openxmlformats.org/markup-compatibility/2006" xmlns:aink="http://schemas.microsoft.com/office/drawing/2016/ink" xmlns:am3d="http://schemas.microsoft.com/office/drawing/2017/model3d" xmlns:o="urn:schemas-microsoft-com:office:office" xmlns:oel="http://schemas.microsoft.com/office/2019/extlst" xmlns:r="http://schemas.openxmlformats.org/officeDocument/2006/relationships" xmlns:m="http://schemas.openxmlformats.org/officeDocument/2006/math" xmlns:v="urn:schemas-microsoft-com:vml" xmlns:wp14="http://schemas.microsoft.com/office/word/2010/wordprocessingDrawing" xmlns:wp="http://schemas.openxmlformats.org/drawingml/2006/wordprocessingDrawing" xmlns:w10="urn:schemas-microsoft-com:office:word" xmlns:w="http://schemas.openxmlformats.org/wordprocessingml/2006/main" xmlns:w14="http://schemas.microsoft.com/office/word/2010/wordml" xmlns:w15="http://schemas.microsoft.com/office/word/2012/wordml" xmlns:w16cex="http://schemas.microsoft.com/office/word/2018/wordml/cex" xmlns:w16cid="http://schemas.microsoft.com/office/word/2016/wordml/cid" xmlns:w16="http://schemas.microsoft.com/office/word/2018/wordml" xmlns:w16sdtdh="http://schemas.microsoft.com/office/word/2020/wordml/sdtdatahash" xmlns:w16se="http://schemas.microsoft.com/office/word/2015/wordml/symex" xmlns:wpg="http://schemas.microsoft.com/office/word/2010/wordprocessingGroup" xmlns:wpi="http://schemas.microsoft.com/office/word/2010/wordprocessingInk" xmlns:wne="http://schemas.microsoft.com/office/word/2006/wordml" xmlns:wps="http://schemas.microsoft.com/office/word/2010/wordprocessingShape" mc:Ignorable="w14 w15 w16se w16cid w16 w16cex w16sdtdh wp14">
   <w15:person w15:author="Boemer, Jens">
     <w15:presenceInfo w15:providerId="AD" w15:userId="S::jboemer@epri.com::b56b4447-24ef-4c9b-8a7f-b907a95d8b66"/>
   </w15:person>
@@ -20214,6 +19000,21 @@
       </w:tcPr>
     </w:tblStylePr>
   </w:style>
+  <w:style w:type="paragraph" w:styleId="Revision">
+    <w:name w:val="Revision"/>
+    <w:hidden/>
+    <w:uiPriority w:val="99"/>
+    <w:semiHidden/>
+    <w:rsid w:val="00AA2DD0"/>
+    <w:pPr>
+      <w:spacing w:after="0" w:line="240" w:lineRule="auto"/>
+    </w:pPr>
+    <w:rPr>
+      <w:rFonts w:ascii="Arial" w:eastAsia="Times New Roman" w:hAnsi="Arial" w:cs="Times New Roman"/>
+      <w:sz w:val="20"/>
+      <w:szCs w:val="20"/>
+    </w:rPr>
+  </w:style>
 </w:styles>
 </file>
 

</xml_diff>